<commit_message>
Fixed typos and changed some text
</commit_message>
<xml_diff>
--- a/PRJ-CB03_5_Media Bazaar_Project_Plan_1.2.docx
+++ b/PRJ-CB03_5_Media Bazaar_Project_Plan_1.2.docx
@@ -335,8 +335,6 @@
               <w:lang w:val="nl-NL"/>
             </w:rPr>
           </w:pPr>
-          <w:bookmarkStart w:id="0" w:name="_GoBack"/>
-          <w:bookmarkEnd w:id="0"/>
           <w:r>
             <w:rPr>
               <w:noProof/>
@@ -679,12 +677,12 @@
           <w:numId w:val="0"/>
         </w:numPr>
       </w:pPr>
-      <w:bookmarkStart w:id="1" w:name="_Toc31975591"/>
+      <w:bookmarkStart w:id="0" w:name="_Toc31975591"/>
       <w:r>
         <w:lastRenderedPageBreak/>
         <w:t>Definitions, Acronyms and Abbreviations</w:t>
       </w:r>
-      <w:bookmarkEnd w:id="1"/>
+      <w:bookmarkEnd w:id="0"/>
     </w:p>
     <w:tbl>
       <w:tblPr>
@@ -1884,10 +1882,9 @@
     </w:sdt>
     <w:p>
       <w:r>
-        <w:t>[Don’t forget to update the table of contents before you submit any documents]</w:t>
-      </w:r>
-    </w:p>
-    <w:p/>
+        <w:t>‘</w:t>
+      </w:r>
+    </w:p>
     <w:p>
       <w:r>
         <w:br w:type="page"/>
@@ -1897,38 +1894,45 @@
       <w:pPr>
         <w:pStyle w:val="Heading1"/>
       </w:pPr>
-      <w:bookmarkStart w:id="2" w:name="_Toc31975592"/>
+      <w:bookmarkStart w:id="1" w:name="_Toc31975592"/>
       <w:r>
         <w:lastRenderedPageBreak/>
         <w:t>Introduction</w:t>
       </w:r>
+      <w:bookmarkEnd w:id="1"/>
+    </w:p>
+    <w:p>
+      <w:pPr>
+        <w:pStyle w:val="Heading2"/>
+      </w:pPr>
+      <w:bookmarkStart w:id="2" w:name="_Toc31975593"/>
+      <w:r>
+        <w:t>Document Purpose</w:t>
+      </w:r>
       <w:bookmarkEnd w:id="2"/>
     </w:p>
     <w:p>
+      <w:r>
+        <w:t>Document the project made for Media Bazaar.</w:t>
+      </w:r>
+    </w:p>
+    <w:p>
+      <w:r>
+        <w:t xml:space="preserve">The aim of the project plan is to </w:t>
+      </w:r>
+      <w:r>
+        <w:t>document the development of Project MB</w:t>
+      </w:r>
+    </w:p>
+    <w:p>
       <w:pPr>
         <w:pStyle w:val="Heading2"/>
       </w:pPr>
-      <w:bookmarkStart w:id="3" w:name="_Toc31975593"/>
-      <w:r>
-        <w:t>Document Purpose</w:t>
+      <w:bookmarkStart w:id="3" w:name="_Toc31975594"/>
+      <w:r>
+        <w:t>Document Overview</w:t>
       </w:r>
       <w:bookmarkEnd w:id="3"/>
-    </w:p>
-    <w:p/>
-    <w:p>
-      <w:r>
-        <w:t>The aim of the project plan is to get the team started before the actual work, otherwise, it would be difficult to create a software solution and if we started to do our tasks without it, we may eventually end up with a mediocre solution.</w:t>
-      </w:r>
-    </w:p>
-    <w:p>
-      <w:pPr>
-        <w:pStyle w:val="Heading2"/>
-      </w:pPr>
-      <w:bookmarkStart w:id="4" w:name="_Toc31975594"/>
-      <w:r>
-        <w:t>Document Overview</w:t>
-      </w:r>
-      <w:bookmarkEnd w:id="4"/>
       <w:r>
         <w:tab/>
       </w:r>
@@ -2016,22 +2020,22 @@
       <w:pPr>
         <w:pStyle w:val="Heading1"/>
       </w:pPr>
-      <w:bookmarkStart w:id="5" w:name="_Toc31975595"/>
+      <w:bookmarkStart w:id="4" w:name="_Toc31975595"/>
       <w:r>
         <w:t>Client</w:t>
       </w:r>
-      <w:bookmarkEnd w:id="5"/>
+      <w:bookmarkEnd w:id="4"/>
     </w:p>
     <w:p>
       <w:pPr>
         <w:pStyle w:val="Heading2"/>
         <w:ind w:left="-5"/>
       </w:pPr>
-      <w:bookmarkStart w:id="6" w:name="_Toc27299"/>
+      <w:bookmarkStart w:id="5" w:name="_Toc27299"/>
       <w:r>
         <w:t xml:space="preserve">Formal Client </w:t>
       </w:r>
-      <w:bookmarkEnd w:id="6"/>
+      <w:bookmarkEnd w:id="5"/>
     </w:p>
     <w:p>
       <w:pPr>
@@ -2050,6 +2054,24 @@
         </w:rPr>
         <w:t>Media bazaar</w:t>
       </w:r>
+      <w:r>
+        <w:rPr>
+          <w:b/>
+          <w:sz w:val="24"/>
+          <w:lang w:val="en-GB"/>
+        </w:rPr>
+        <w:t xml:space="preserve"> represented by Gupta </w:t>
+      </w:r>
+      <w:proofErr w:type="spellStart"/>
+      <w:r>
+        <w:rPr>
+          <w:b/>
+          <w:sz w:val="24"/>
+          <w:lang w:val="en-GB"/>
+        </w:rPr>
+        <w:t>Roopali</w:t>
+      </w:r>
+      <w:proofErr w:type="spellEnd"/>
     </w:p>
     <w:p>
       <w:pPr>
@@ -2061,11 +2083,11 @@
         <w:pStyle w:val="Heading2"/>
         <w:ind w:left="-5"/>
       </w:pPr>
-      <w:bookmarkStart w:id="7" w:name="_Toc27301"/>
+      <w:bookmarkStart w:id="6" w:name="_Toc27301"/>
       <w:r>
         <w:t xml:space="preserve">Project Justification </w:t>
       </w:r>
-      <w:bookmarkEnd w:id="7"/>
+      <w:bookmarkEnd w:id="6"/>
     </w:p>
     <w:p>
       <w:pPr>
@@ -2101,24 +2123,25 @@
       <w:pPr>
         <w:pStyle w:val="Heading1"/>
       </w:pPr>
-      <w:bookmarkStart w:id="8" w:name="_Toc31975596"/>
+      <w:bookmarkStart w:id="7" w:name="_Toc31975596"/>
       <w:r>
         <w:lastRenderedPageBreak/>
         <w:t>Current Situation</w:t>
       </w:r>
-      <w:bookmarkEnd w:id="8"/>
+      <w:bookmarkEnd w:id="7"/>
     </w:p>
     <w:p>
       <w:pPr>
         <w:pStyle w:val="Heading2"/>
+        <w:numPr>
+          <w:ilvl w:val="0"/>
+          <w:numId w:val="0"/>
+        </w:numPr>
         <w:ind w:left="-5"/>
       </w:pPr>
-      <w:bookmarkStart w:id="9" w:name="_Toc27300"/>
-      <w:r>
-        <w:t>Current Situation</w:t>
-      </w:r>
-    </w:p>
-    <w:bookmarkEnd w:id="9"/>
+      <w:bookmarkStart w:id="8" w:name="_Toc27300"/>
+    </w:p>
+    <w:bookmarkEnd w:id="8"/>
     <w:p>
       <w:pPr>
         <w:spacing w:after="0"/>
@@ -2152,12 +2175,12 @@
       <w:pPr>
         <w:pStyle w:val="Heading1"/>
       </w:pPr>
-      <w:bookmarkStart w:id="10" w:name="_Toc31975597"/>
+      <w:bookmarkStart w:id="9" w:name="_Toc31975597"/>
       <w:r>
         <w:lastRenderedPageBreak/>
         <w:t>Problem Description</w:t>
       </w:r>
-      <w:bookmarkEnd w:id="10"/>
+      <w:bookmarkEnd w:id="9"/>
     </w:p>
     <w:p>
       <w:pPr>
@@ -2193,86 +2216,104 @@
       <w:pPr>
         <w:pStyle w:val="Heading1"/>
       </w:pPr>
-      <w:bookmarkStart w:id="11" w:name="_Toc31975598"/>
+      <w:bookmarkStart w:id="10" w:name="_Toc31975598"/>
       <w:r>
         <w:lastRenderedPageBreak/>
         <w:t>Project Goal</w:t>
       </w:r>
-      <w:bookmarkEnd w:id="11"/>
+      <w:bookmarkEnd w:id="10"/>
+      <w:r>
+        <w:br/>
+      </w:r>
+    </w:p>
+    <w:p>
+      <w:pPr>
+        <w:rPr>
+          <w:sz w:val="20"/>
+          <w:szCs w:val="20"/>
+        </w:rPr>
+      </w:pPr>
+      <w:r>
+        <w:rPr>
+          <w:sz w:val="20"/>
+          <w:szCs w:val="20"/>
+        </w:rPr>
+        <w:t>The goals of this project are:</w:t>
+      </w:r>
+      <w:r>
+        <w:rPr>
+          <w:sz w:val="20"/>
+          <w:szCs w:val="20"/>
+        </w:rPr>
+        <w:br/>
+      </w:r>
+      <w:r>
+        <w:rPr>
+          <w:sz w:val="20"/>
+          <w:szCs w:val="20"/>
+        </w:rPr>
+        <w:br/>
+      </w:r>
+      <w:r>
+        <w:rPr>
+          <w:sz w:val="20"/>
+          <w:szCs w:val="20"/>
+        </w:rPr>
+        <w:t>1.</w:t>
+      </w:r>
+      <w:r>
+        <w:rPr>
+          <w:sz w:val="20"/>
+          <w:szCs w:val="20"/>
+        </w:rPr>
+        <w:t>A working application connected to a database that allows Media Bazaar to perform their Administration</w:t>
+      </w:r>
+    </w:p>
+    <w:p>
+      <w:pPr>
+        <w:pStyle w:val="ListParagraph"/>
+        <w:numPr>
+          <w:ilvl w:val="0"/>
+          <w:numId w:val="16"/>
+        </w:numPr>
+        <w:rPr>
+          <w:sz w:val="20"/>
+          <w:szCs w:val="20"/>
+        </w:rPr>
+      </w:pPr>
+      <w:r>
+        <w:rPr>
+          <w:sz w:val="20"/>
+          <w:szCs w:val="20"/>
+        </w:rPr>
+        <w:t>Online website together with a working back-end</w:t>
+      </w:r>
+    </w:p>
+    <w:p>
+      <w:pPr>
+        <w:pStyle w:val="ListParagraph"/>
+        <w:numPr>
+          <w:ilvl w:val="0"/>
+          <w:numId w:val="16"/>
+        </w:numPr>
+      </w:pPr>
+      <w:r>
+        <w:rPr>
+          <w:sz w:val="20"/>
+          <w:szCs w:val="20"/>
+        </w:rPr>
+        <w:t>The 3 mentioned applications</w:t>
+      </w:r>
+      <w:r>
+        <w:br/>
+      </w:r>
+      <w:r>
+        <w:br/>
+        <w:t xml:space="preserve">   </w:t>
+      </w:r>
     </w:p>
     <w:p/>
-    <w:p>
-      <w:pPr>
-        <w:spacing w:after="302"/>
-        <w:rPr>
-          <w:lang w:val="en-GB"/>
-        </w:rPr>
-      </w:pPr>
-      <w:r>
-        <w:rPr>
-          <w:lang w:val="en-GB"/>
-        </w:rPr>
-        <w:t>The goals for the project group is to:</w:t>
-      </w:r>
-    </w:p>
-    <w:p>
-      <w:pPr>
-        <w:pStyle w:val="NoSpacing"/>
-      </w:pPr>
-      <w:r>
-        <w:t>- Successfully collaborate with team members.</w:t>
-      </w:r>
-    </w:p>
-    <w:p>
-      <w:pPr>
-        <w:pStyle w:val="NoSpacing"/>
-      </w:pPr>
-      <w:r>
-        <w:t xml:space="preserve">- Extract requirements from text and communication with </w:t>
-      </w:r>
-      <w:r>
-        <w:rPr>
-          <w:lang w:val="en-GB"/>
-        </w:rPr>
-        <w:t>the</w:t>
-      </w:r>
-      <w:r>
-        <w:t xml:space="preserve"> client. </w:t>
-      </w:r>
-    </w:p>
-    <w:p>
-      <w:pPr>
-        <w:pStyle w:val="NoSpacing"/>
-      </w:pPr>
-      <w:r>
-        <w:t xml:space="preserve">- Plan and execute </w:t>
-      </w:r>
-      <w:r>
-        <w:rPr>
-          <w:lang w:val="en-GB"/>
-        </w:rPr>
-        <w:t>the</w:t>
-      </w:r>
-      <w:r>
-        <w:t xml:space="preserve"> software project by applying the Waterfall methodology. </w:t>
-      </w:r>
-    </w:p>
-    <w:p>
-      <w:pPr>
-        <w:pStyle w:val="NoSpacing"/>
-      </w:pPr>
-      <w:r>
-        <w:t xml:space="preserve">- Execute the project in a professional manner. (communication, meetings, etc.). </w:t>
-      </w:r>
-    </w:p>
-    <w:p>
-      <w:pPr>
-        <w:pStyle w:val="NoSpacing"/>
-      </w:pPr>
-      <w:r>
-        <w:t xml:space="preserve">- Scope the project to a realistic scale.  </w:t>
-      </w:r>
-    </w:p>
+    <w:p/>
     <w:p/>
     <w:p>
       <w:pPr>
@@ -2292,12 +2333,12 @@
       <w:pPr>
         <w:pStyle w:val="Heading1"/>
       </w:pPr>
-      <w:bookmarkStart w:id="12" w:name="_Toc31975599"/>
+      <w:bookmarkStart w:id="11" w:name="_Toc31975599"/>
       <w:r>
         <w:lastRenderedPageBreak/>
         <w:t>Deliverables</w:t>
       </w:r>
-      <w:bookmarkEnd w:id="12"/>
+      <w:bookmarkEnd w:id="11"/>
     </w:p>
     <w:p>
       <w:pPr>
@@ -2342,7 +2383,7 @@
         <w:ind w:right="50"/>
       </w:pPr>
       <w:r>
-        <w:t xml:space="preserve">• Agenda's and minutes of every meeting </w:t>
+        <w:t xml:space="preserve">• A URS </w:t>
       </w:r>
     </w:p>
     <w:p>
@@ -2351,15 +2392,7 @@
         <w:ind w:right="50"/>
       </w:pPr>
       <w:r>
-        <w:t xml:space="preserve">• A project </w:t>
-      </w:r>
-      <w:proofErr w:type="gramStart"/>
-      <w:r>
-        <w:t>plan</w:t>
-      </w:r>
-      <w:proofErr w:type="gramEnd"/>
-      <w:r>
-        <w:t xml:space="preserve"> </w:t>
+        <w:t>• A test plan for your own project</w:t>
       </w:r>
     </w:p>
     <w:p>
@@ -2368,7 +2401,7 @@
         <w:ind w:right="50"/>
       </w:pPr>
       <w:r>
-        <w:t xml:space="preserve">• A URS </w:t>
+        <w:t xml:space="preserve">• Test report for the other group’s system </w:t>
       </w:r>
     </w:p>
     <w:p>
@@ -2386,24 +2419,6 @@
       <w:proofErr w:type="gramEnd"/>
       <w:r>
         <w:t xml:space="preserve"> </w:t>
-      </w:r>
-    </w:p>
-    <w:p>
-      <w:pPr>
-        <w:spacing w:after="37" w:line="264" w:lineRule="auto"/>
-        <w:ind w:right="50"/>
-      </w:pPr>
-      <w:r>
-        <w:t>• A test plan for your own project</w:t>
-      </w:r>
-    </w:p>
-    <w:p>
-      <w:pPr>
-        <w:spacing w:after="37" w:line="264" w:lineRule="auto"/>
-        <w:ind w:right="50"/>
-      </w:pPr>
-      <w:r>
-        <w:t xml:space="preserve">• Test report for the other group’s system </w:t>
       </w:r>
     </w:p>
     <w:p>
@@ -2442,12 +2457,12 @@
       <w:pPr>
         <w:pStyle w:val="Heading1"/>
       </w:pPr>
-      <w:bookmarkStart w:id="13" w:name="_Toc31975600"/>
+      <w:bookmarkStart w:id="12" w:name="_Toc31975600"/>
       <w:r>
         <w:lastRenderedPageBreak/>
         <w:t>Non-Deliverables</w:t>
       </w:r>
-      <w:bookmarkEnd w:id="13"/>
+      <w:bookmarkEnd w:id="12"/>
     </w:p>
     <w:p>
       <w:pPr>
@@ -2462,7 +2477,13 @@
         <w:rPr>
           <w:sz w:val="24"/>
         </w:rPr>
-        <w:t>I will not deliver a design document</w:t>
+        <w:t>We</w:t>
+      </w:r>
+      <w:r>
+        <w:rPr>
+          <w:sz w:val="24"/>
+        </w:rPr>
+        <w:t xml:space="preserve"> will not deliver a design document</w:t>
       </w:r>
       <w:r>
         <w:rPr>
@@ -2485,30 +2506,13 @@
         <w:rPr>
           <w:sz w:val="24"/>
         </w:rPr>
-        <w:t>I will not provide the user requirement specification (URS)</w:t>
-      </w:r>
-      <w:r>
-        <w:rPr>
-          <w:b/>
-          <w:sz w:val="24"/>
-        </w:rPr>
-        <w:t xml:space="preserve"> </w:t>
-      </w:r>
-    </w:p>
-    <w:p>
-      <w:pPr>
-        <w:numPr>
-          <w:ilvl w:val="0"/>
-          <w:numId w:val="14"/>
-        </w:numPr>
-        <w:spacing w:after="37" w:line="264" w:lineRule="auto"/>
-        <w:ind w:right="50" w:hanging="360"/>
-      </w:pPr>
+        <w:t>We</w:t>
+      </w:r>
       <w:r>
         <w:rPr>
           <w:sz w:val="24"/>
         </w:rPr>
-        <w:t>I will not deliver a user manual</w:t>
+        <w:t xml:space="preserve"> will not deliver a user manual</w:t>
       </w:r>
       <w:r>
         <w:rPr>
@@ -2531,7 +2535,13 @@
         <w:rPr>
           <w:sz w:val="24"/>
         </w:rPr>
-        <w:t>I will not provide the APIs needed for the communication with the integrated devices</w:t>
+        <w:t>We</w:t>
+      </w:r>
+      <w:r>
+        <w:rPr>
+          <w:sz w:val="24"/>
+        </w:rPr>
+        <w:t xml:space="preserve"> will not provide the APIs needed for the communication with the integrated devices</w:t>
       </w:r>
       <w:r>
         <w:rPr>
@@ -2554,7 +2564,13 @@
         <w:rPr>
           <w:sz w:val="24"/>
         </w:rPr>
-        <w:t>I will not deliver unit tests for the platform</w:t>
+        <w:t>We</w:t>
+      </w:r>
+      <w:r>
+        <w:rPr>
+          <w:sz w:val="24"/>
+        </w:rPr>
+        <w:t xml:space="preserve"> will not deliver unit tests for the platform</w:t>
       </w:r>
       <w:r>
         <w:rPr>
@@ -2577,7 +2593,13 @@
         <w:rPr>
           <w:sz w:val="24"/>
         </w:rPr>
-        <w:t>I will not provide a Dutch version of the documentation</w:t>
+        <w:t>We</w:t>
+      </w:r>
+      <w:r>
+        <w:rPr>
+          <w:sz w:val="24"/>
+        </w:rPr>
+        <w:t xml:space="preserve"> will not provide a Dutch version of the documentation</w:t>
       </w:r>
       <w:r>
         <w:rPr>
@@ -2585,6 +2607,36 @@
           <w:sz w:val="24"/>
         </w:rPr>
         <w:t xml:space="preserve"> </w:t>
+      </w:r>
+    </w:p>
+    <w:p>
+      <w:pPr>
+        <w:numPr>
+          <w:ilvl w:val="0"/>
+          <w:numId w:val="14"/>
+        </w:numPr>
+        <w:spacing w:after="6" w:line="264" w:lineRule="auto"/>
+        <w:ind w:right="50" w:hanging="360"/>
+      </w:pPr>
+      <w:r>
+        <w:rPr>
+          <w:bCs/>
+          <w:sz w:val="24"/>
+        </w:rPr>
+        <w:t>We will not provide real data, only test data</w:t>
+      </w:r>
+    </w:p>
+    <w:p>
+      <w:pPr>
+        <w:numPr>
+          <w:ilvl w:val="0"/>
+          <w:numId w:val="14"/>
+        </w:numPr>
+        <w:spacing w:after="6" w:line="264" w:lineRule="auto"/>
+        <w:ind w:right="50" w:hanging="360"/>
+      </w:pPr>
+      <w:r>
+        <w:t xml:space="preserve">Maintenance </w:t>
       </w:r>
     </w:p>
     <w:p/>
@@ -2606,12 +2658,12 @@
       <w:pPr>
         <w:pStyle w:val="Heading1"/>
       </w:pPr>
-      <w:bookmarkStart w:id="14" w:name="_Toc31975601"/>
+      <w:bookmarkStart w:id="13" w:name="_Toc31975601"/>
       <w:r>
         <w:lastRenderedPageBreak/>
         <w:t>Constraints</w:t>
       </w:r>
-      <w:bookmarkEnd w:id="14"/>
+      <w:bookmarkEnd w:id="13"/>
     </w:p>
     <w:p>
       <w:pPr>
@@ -2626,10 +2678,13 @@
         <w:ind w:left="576"/>
       </w:pPr>
       <w:r>
-        <w:t xml:space="preserve">The time invested depends on how fast the team progresses. However, if problems are </w:t>
-      </w:r>
-      <w:r>
-        <w:t>encountered additional time will be invested.</w:t>
+        <w:t xml:space="preserve">The time invested depends on how fast the team progresses. </w:t>
+      </w:r>
+      <w:r>
+        <w:t>Part 1 has a deadline of 6 weeks. Total project 18 weeks.</w:t>
+      </w:r>
+      <w:r>
+        <w:br/>
       </w:r>
     </w:p>
     <w:p>
@@ -2671,16 +2726,13 @@
       <w:r>
         <w:t xml:space="preserve"> be very satisfied with the created software. </w:t>
       </w:r>
-      <w:r>
-        <w:t>In that area no compromises should be made.</w:t>
-      </w:r>
     </w:p>
     <w:p>
       <w:pPr>
         <w:ind w:left="576"/>
       </w:pPr>
       <w:r>
-        <w:t>One of the most important things and there should be no compromises there. Because it is about the client and the stakeholders.</w:t>
+        <w:t>We are going to use the URS and the first version of the application in order to determine customer satisfaction.</w:t>
       </w:r>
     </w:p>
     <w:p>
@@ -2801,12 +2853,12 @@
       <w:pPr>
         <w:pStyle w:val="Heading1"/>
       </w:pPr>
-      <w:bookmarkStart w:id="15" w:name="_Toc31975602"/>
+      <w:bookmarkStart w:id="14" w:name="_Toc31975602"/>
       <w:r>
         <w:lastRenderedPageBreak/>
         <w:t>Phasing</w:t>
       </w:r>
-      <w:bookmarkEnd w:id="15"/>
+      <w:bookmarkEnd w:id="14"/>
     </w:p>
     <w:p>
       <w:pPr>
@@ -2952,7 +3004,12 @@
         <w:pStyle w:val="NoSpacing"/>
       </w:pPr>
       <w:r>
-        <w:t xml:space="preserve">• Create test plan (workshop) </w:t>
+        <w:t>• Create test plan (w</w:t>
+      </w:r>
+      <w:bookmarkStart w:id="15" w:name="_GoBack"/>
+      <w:bookmarkEnd w:id="15"/>
+      <w:r>
+        <w:t xml:space="preserve">orkshop) </w:t>
       </w:r>
     </w:p>
     <w:p>
@@ -3643,6 +3700,119 @@
     </w:lvl>
   </w:abstractNum>
   <w:abstractNum w:abstractNumId="6" w15:restartNumberingAfterBreak="0">
+    <w:nsid w:val="303C363C"/>
+    <w:multiLevelType w:val="hybridMultilevel"/>
+    <w:tmpl w:val="ABCEA716"/>
+    <w:lvl w:ilvl="0" w:tplc="04090001">
+      <w:start w:val="1"/>
+      <w:numFmt w:val="bullet"/>
+      <w:lvlText w:val=""/>
+      <w:lvlJc w:val="left"/>
+      <w:pPr>
+        <w:ind w:left="720" w:hanging="360"/>
+      </w:pPr>
+      <w:rPr>
+        <w:rFonts w:ascii="Symbol" w:hAnsi="Symbol" w:hint="default"/>
+      </w:rPr>
+    </w:lvl>
+    <w:lvl w:ilvl="1" w:tplc="04090003" w:tentative="1">
+      <w:start w:val="1"/>
+      <w:numFmt w:val="bullet"/>
+      <w:lvlText w:val="o"/>
+      <w:lvlJc w:val="left"/>
+      <w:pPr>
+        <w:ind w:left="1440" w:hanging="360"/>
+      </w:pPr>
+      <w:rPr>
+        <w:rFonts w:ascii="Courier New" w:hAnsi="Courier New" w:cs="Courier New" w:hint="default"/>
+      </w:rPr>
+    </w:lvl>
+    <w:lvl w:ilvl="2" w:tplc="04090005" w:tentative="1">
+      <w:start w:val="1"/>
+      <w:numFmt w:val="bullet"/>
+      <w:lvlText w:val=""/>
+      <w:lvlJc w:val="left"/>
+      <w:pPr>
+        <w:ind w:left="2160" w:hanging="360"/>
+      </w:pPr>
+      <w:rPr>
+        <w:rFonts w:ascii="Wingdings" w:hAnsi="Wingdings" w:hint="default"/>
+      </w:rPr>
+    </w:lvl>
+    <w:lvl w:ilvl="3" w:tplc="04090001" w:tentative="1">
+      <w:start w:val="1"/>
+      <w:numFmt w:val="bullet"/>
+      <w:lvlText w:val=""/>
+      <w:lvlJc w:val="left"/>
+      <w:pPr>
+        <w:ind w:left="2880" w:hanging="360"/>
+      </w:pPr>
+      <w:rPr>
+        <w:rFonts w:ascii="Symbol" w:hAnsi="Symbol" w:hint="default"/>
+      </w:rPr>
+    </w:lvl>
+    <w:lvl w:ilvl="4" w:tplc="04090003" w:tentative="1">
+      <w:start w:val="1"/>
+      <w:numFmt w:val="bullet"/>
+      <w:lvlText w:val="o"/>
+      <w:lvlJc w:val="left"/>
+      <w:pPr>
+        <w:ind w:left="3600" w:hanging="360"/>
+      </w:pPr>
+      <w:rPr>
+        <w:rFonts w:ascii="Courier New" w:hAnsi="Courier New" w:cs="Courier New" w:hint="default"/>
+      </w:rPr>
+    </w:lvl>
+    <w:lvl w:ilvl="5" w:tplc="04090005" w:tentative="1">
+      <w:start w:val="1"/>
+      <w:numFmt w:val="bullet"/>
+      <w:lvlText w:val=""/>
+      <w:lvlJc w:val="left"/>
+      <w:pPr>
+        <w:ind w:left="4320" w:hanging="360"/>
+      </w:pPr>
+      <w:rPr>
+        <w:rFonts w:ascii="Wingdings" w:hAnsi="Wingdings" w:hint="default"/>
+      </w:rPr>
+    </w:lvl>
+    <w:lvl w:ilvl="6" w:tplc="04090001" w:tentative="1">
+      <w:start w:val="1"/>
+      <w:numFmt w:val="bullet"/>
+      <w:lvlText w:val=""/>
+      <w:lvlJc w:val="left"/>
+      <w:pPr>
+        <w:ind w:left="5040" w:hanging="360"/>
+      </w:pPr>
+      <w:rPr>
+        <w:rFonts w:ascii="Symbol" w:hAnsi="Symbol" w:hint="default"/>
+      </w:rPr>
+    </w:lvl>
+    <w:lvl w:ilvl="7" w:tplc="04090003" w:tentative="1">
+      <w:start w:val="1"/>
+      <w:numFmt w:val="bullet"/>
+      <w:lvlText w:val="o"/>
+      <w:lvlJc w:val="left"/>
+      <w:pPr>
+        <w:ind w:left="5760" w:hanging="360"/>
+      </w:pPr>
+      <w:rPr>
+        <w:rFonts w:ascii="Courier New" w:hAnsi="Courier New" w:cs="Courier New" w:hint="default"/>
+      </w:rPr>
+    </w:lvl>
+    <w:lvl w:ilvl="8" w:tplc="04090005" w:tentative="1">
+      <w:start w:val="1"/>
+      <w:numFmt w:val="bullet"/>
+      <w:lvlText w:val=""/>
+      <w:lvlJc w:val="left"/>
+      <w:pPr>
+        <w:ind w:left="6480" w:hanging="360"/>
+      </w:pPr>
+      <w:rPr>
+        <w:rFonts w:ascii="Wingdings" w:hAnsi="Wingdings" w:hint="default"/>
+      </w:rPr>
+    </w:lvl>
+  </w:abstractNum>
+  <w:abstractNum w:abstractNumId="7" w15:restartNumberingAfterBreak="0">
     <w:nsid w:val="39076FAD"/>
     <w:multiLevelType w:val="hybridMultilevel"/>
     <w:tmpl w:val="0054E57A"/>
@@ -3728,7 +3898,7 @@
       </w:pPr>
     </w:lvl>
   </w:abstractNum>
-  <w:abstractNum w:abstractNumId="7" w15:restartNumberingAfterBreak="0">
+  <w:abstractNum w:abstractNumId="8" w15:restartNumberingAfterBreak="0">
     <w:nsid w:val="4BAD64EB"/>
     <w:multiLevelType w:val="hybridMultilevel"/>
     <w:tmpl w:val="AF722150"/>
@@ -3940,7 +4110,7 @@
       </w:rPr>
     </w:lvl>
   </w:abstractNum>
-  <w:abstractNum w:abstractNumId="8" w15:restartNumberingAfterBreak="0">
+  <w:abstractNum w:abstractNumId="9" w15:restartNumberingAfterBreak="0">
     <w:nsid w:val="54854B64"/>
     <w:multiLevelType w:val="hybridMultilevel"/>
     <w:tmpl w:val="1912332A"/>
@@ -4053,7 +4223,7 @@
       </w:pPr>
     </w:lvl>
   </w:abstractNum>
-  <w:abstractNum w:abstractNumId="9" w15:restartNumberingAfterBreak="0">
+  <w:abstractNum w:abstractNumId="10" w15:restartNumberingAfterBreak="0">
     <w:nsid w:val="5D3C0E7A"/>
     <w:multiLevelType w:val="hybridMultilevel"/>
     <w:tmpl w:val="62D87CD2"/>
@@ -4142,7 +4312,120 @@
       </w:pPr>
     </w:lvl>
   </w:abstractNum>
-  <w:abstractNum w:abstractNumId="10" w15:restartNumberingAfterBreak="0">
+  <w:abstractNum w:abstractNumId="11" w15:restartNumberingAfterBreak="0">
+    <w:nsid w:val="68277A74"/>
+    <w:multiLevelType w:val="hybridMultilevel"/>
+    <w:tmpl w:val="0304FE7A"/>
+    <w:lvl w:ilvl="0" w:tplc="04090001">
+      <w:start w:val="1"/>
+      <w:numFmt w:val="bullet"/>
+      <w:lvlText w:val=""/>
+      <w:lvlJc w:val="left"/>
+      <w:pPr>
+        <w:ind w:left="1440" w:hanging="360"/>
+      </w:pPr>
+      <w:rPr>
+        <w:rFonts w:ascii="Symbol" w:hAnsi="Symbol" w:hint="default"/>
+      </w:rPr>
+    </w:lvl>
+    <w:lvl w:ilvl="1" w:tplc="04090003" w:tentative="1">
+      <w:start w:val="1"/>
+      <w:numFmt w:val="bullet"/>
+      <w:lvlText w:val="o"/>
+      <w:lvlJc w:val="left"/>
+      <w:pPr>
+        <w:ind w:left="2160" w:hanging="360"/>
+      </w:pPr>
+      <w:rPr>
+        <w:rFonts w:ascii="Courier New" w:hAnsi="Courier New" w:cs="Courier New" w:hint="default"/>
+      </w:rPr>
+    </w:lvl>
+    <w:lvl w:ilvl="2" w:tplc="04090005" w:tentative="1">
+      <w:start w:val="1"/>
+      <w:numFmt w:val="bullet"/>
+      <w:lvlText w:val=""/>
+      <w:lvlJc w:val="left"/>
+      <w:pPr>
+        <w:ind w:left="2880" w:hanging="360"/>
+      </w:pPr>
+      <w:rPr>
+        <w:rFonts w:ascii="Wingdings" w:hAnsi="Wingdings" w:hint="default"/>
+      </w:rPr>
+    </w:lvl>
+    <w:lvl w:ilvl="3" w:tplc="04090001" w:tentative="1">
+      <w:start w:val="1"/>
+      <w:numFmt w:val="bullet"/>
+      <w:lvlText w:val=""/>
+      <w:lvlJc w:val="left"/>
+      <w:pPr>
+        <w:ind w:left="3600" w:hanging="360"/>
+      </w:pPr>
+      <w:rPr>
+        <w:rFonts w:ascii="Symbol" w:hAnsi="Symbol" w:hint="default"/>
+      </w:rPr>
+    </w:lvl>
+    <w:lvl w:ilvl="4" w:tplc="04090003" w:tentative="1">
+      <w:start w:val="1"/>
+      <w:numFmt w:val="bullet"/>
+      <w:lvlText w:val="o"/>
+      <w:lvlJc w:val="left"/>
+      <w:pPr>
+        <w:ind w:left="4320" w:hanging="360"/>
+      </w:pPr>
+      <w:rPr>
+        <w:rFonts w:ascii="Courier New" w:hAnsi="Courier New" w:cs="Courier New" w:hint="default"/>
+      </w:rPr>
+    </w:lvl>
+    <w:lvl w:ilvl="5" w:tplc="04090005" w:tentative="1">
+      <w:start w:val="1"/>
+      <w:numFmt w:val="bullet"/>
+      <w:lvlText w:val=""/>
+      <w:lvlJc w:val="left"/>
+      <w:pPr>
+        <w:ind w:left="5040" w:hanging="360"/>
+      </w:pPr>
+      <w:rPr>
+        <w:rFonts w:ascii="Wingdings" w:hAnsi="Wingdings" w:hint="default"/>
+      </w:rPr>
+    </w:lvl>
+    <w:lvl w:ilvl="6" w:tplc="04090001" w:tentative="1">
+      <w:start w:val="1"/>
+      <w:numFmt w:val="bullet"/>
+      <w:lvlText w:val=""/>
+      <w:lvlJc w:val="left"/>
+      <w:pPr>
+        <w:ind w:left="5760" w:hanging="360"/>
+      </w:pPr>
+      <w:rPr>
+        <w:rFonts w:ascii="Symbol" w:hAnsi="Symbol" w:hint="default"/>
+      </w:rPr>
+    </w:lvl>
+    <w:lvl w:ilvl="7" w:tplc="04090003" w:tentative="1">
+      <w:start w:val="1"/>
+      <w:numFmt w:val="bullet"/>
+      <w:lvlText w:val="o"/>
+      <w:lvlJc w:val="left"/>
+      <w:pPr>
+        <w:ind w:left="6480" w:hanging="360"/>
+      </w:pPr>
+      <w:rPr>
+        <w:rFonts w:ascii="Courier New" w:hAnsi="Courier New" w:cs="Courier New" w:hint="default"/>
+      </w:rPr>
+    </w:lvl>
+    <w:lvl w:ilvl="8" w:tplc="04090005" w:tentative="1">
+      <w:start w:val="1"/>
+      <w:numFmt w:val="bullet"/>
+      <w:lvlText w:val=""/>
+      <w:lvlJc w:val="left"/>
+      <w:pPr>
+        <w:ind w:left="7200" w:hanging="360"/>
+      </w:pPr>
+      <w:rPr>
+        <w:rFonts w:ascii="Wingdings" w:hAnsi="Wingdings" w:hint="default"/>
+      </w:rPr>
+    </w:lvl>
+  </w:abstractNum>
+  <w:abstractNum w:abstractNumId="12" w15:restartNumberingAfterBreak="0">
     <w:nsid w:val="75191258"/>
     <w:multiLevelType w:val="hybridMultilevel"/>
     <w:tmpl w:val="D3A057B2"/>
@@ -4228,7 +4511,7 @@
       </w:pPr>
     </w:lvl>
   </w:abstractNum>
-  <w:abstractNum w:abstractNumId="11" w15:restartNumberingAfterBreak="0">
+  <w:abstractNum w:abstractNumId="13" w15:restartNumberingAfterBreak="0">
     <w:nsid w:val="7AFF66E3"/>
     <w:multiLevelType w:val="hybridMultilevel"/>
     <w:tmpl w:val="9C48F6E8"/>
@@ -4324,10 +4607,10 @@
     <w:abstractNumId w:val="1"/>
   </w:num>
   <w:num w:numId="3">
-    <w:abstractNumId w:val="6"/>
+    <w:abstractNumId w:val="7"/>
   </w:num>
   <w:num w:numId="4">
-    <w:abstractNumId w:val="6"/>
+    <w:abstractNumId w:val="7"/>
     <w:lvlOverride w:ilvl="0">
       <w:startOverride w:val="1"/>
     </w:lvlOverride>
@@ -4342,28 +4625,34 @@
     </w:lvlOverride>
   </w:num>
   <w:num w:numId="7">
-    <w:abstractNumId w:val="9"/>
+    <w:abstractNumId w:val="10"/>
   </w:num>
   <w:num w:numId="8">
     <w:abstractNumId w:val="3"/>
   </w:num>
   <w:num w:numId="9">
-    <w:abstractNumId w:val="11"/>
+    <w:abstractNumId w:val="13"/>
   </w:num>
   <w:num w:numId="10">
     <w:abstractNumId w:val="4"/>
   </w:num>
   <w:num w:numId="11">
-    <w:abstractNumId w:val="8"/>
+    <w:abstractNumId w:val="9"/>
   </w:num>
   <w:num w:numId="12">
     <w:abstractNumId w:val="2"/>
   </w:num>
   <w:num w:numId="13">
-    <w:abstractNumId w:val="10"/>
+    <w:abstractNumId w:val="12"/>
   </w:num>
   <w:num w:numId="14">
-    <w:abstractNumId w:val="7"/>
+    <w:abstractNumId w:val="8"/>
+  </w:num>
+  <w:num w:numId="15">
+    <w:abstractNumId w:val="6"/>
+  </w:num>
+  <w:num w:numId="16">
+    <w:abstractNumId w:val="11"/>
   </w:num>
 </w:numbering>
 </file>
@@ -5498,12 +5787,26 @@
     <w:pitch w:val="variable"/>
     <w:sig w:usb0="E0002EFF" w:usb1="C000785B" w:usb2="00000009" w:usb3="00000000" w:csb0="000001FF" w:csb1="00000000"/>
   </w:font>
+  <w:font w:name="Symbol">
+    <w:panose1 w:val="05050102010706020507"/>
+    <w:charset w:val="02"/>
+    <w:family w:val="roman"/>
+    <w:pitch w:val="variable"/>
+    <w:sig w:usb0="00000000" w:usb1="10000000" w:usb2="00000000" w:usb3="00000000" w:csb0="80000000" w:csb1="00000000"/>
+  </w:font>
   <w:font w:name="Courier New">
     <w:panose1 w:val="02070309020205020404"/>
     <w:charset w:val="00"/>
     <w:family w:val="modern"/>
     <w:pitch w:val="fixed"/>
     <w:sig w:usb0="E0002EFF" w:usb1="C0007843" w:usb2="00000009" w:usb3="00000000" w:csb0="000001FF" w:csb1="00000000"/>
+  </w:font>
+  <w:font w:name="Wingdings">
+    <w:panose1 w:val="05000000000000000000"/>
+    <w:charset w:val="02"/>
+    <w:family w:val="auto"/>
+    <w:pitch w:val="variable"/>
+    <w:sig w:usb0="00000000" w:usb1="10000000" w:usb2="00000000" w:usb3="00000000" w:csb0="80000000" w:csb1="00000000"/>
   </w:font>
   <w:font w:name="Calibri">
     <w:panose1 w:val="020F0502020204030204"/>
@@ -5513,6 +5816,7 @@
     <w:sig w:usb0="E4002EFF" w:usb1="C000247B" w:usb2="00000009" w:usb3="00000000" w:csb0="000001FF" w:csb1="00000000"/>
   </w:font>
   <w:font w:name="Vrinda">
+    <w:altName w:val="Vrinda"/>
     <w:panose1 w:val="00000400000000000000"/>
     <w:charset w:val="00"/>
     <w:family w:val="swiss"/>
@@ -5554,11 +5858,14 @@
   </w:compat>
   <w:rsids>
     <w:rsidRoot w:val="00CA7BB1"/>
+    <w:rsid w:val="001749A6"/>
     <w:rsid w:val="002D0CCC"/>
     <w:rsid w:val="0034168A"/>
     <w:rsid w:val="005421D1"/>
+    <w:rsid w:val="006D4D66"/>
     <w:rsid w:val="00CA7BB1"/>
     <w:rsid w:val="00CD33ED"/>
+    <w:rsid w:val="00FF47CF"/>
   </w:rsids>
   <m:mathPr>
     <m:mathFont m:val="Cambria Math"/>
@@ -6328,21 +6635,6 @@
 </file>
 
 <file path=customXml/item2.xml><?xml version="1.0" encoding="utf-8"?>
-<p:properties xmlns:p="http://schemas.microsoft.com/office/2006/metadata/properties" xmlns:xsi="http://www.w3.org/2001/XMLSchema-instance" xmlns:pc="http://schemas.microsoft.com/office/infopath/2007/PartnerControls">
-  <documentManagement/>
-</p:properties>
-</file>
-
-<file path=customXml/item3.xml><?xml version="1.0" encoding="utf-8"?>
-<?mso-contentType ?>
-<FormTemplates xmlns="http://schemas.microsoft.com/sharepoint/v3/contenttype/forms">
-  <Display>DocumentLibraryForm</Display>
-  <Edit>DocumentLibraryForm</Edit>
-  <New>DocumentLibraryForm</New>
-</FormTemplates>
-</file>
-
-<file path=customXml/item4.xml><?xml version="1.0" encoding="utf-8"?>
 <ct:contentTypeSchema xmlns:ct="http://schemas.microsoft.com/office/2006/metadata/contentType" xmlns:ma="http://schemas.microsoft.com/office/2006/metadata/properties/metaAttributes" ct:_="" ma:_="" ma:contentTypeName="Document" ma:contentTypeID="0x010100A53A5291D235674BA41FCCC5C7BF9225" ma:contentTypeVersion="13" ma:contentTypeDescription="Een nieuw document maken." ma:contentTypeScope="" ma:versionID="782c2d1d3fd6000ba607ee0637d08f98">
   <xsd:schema xmlns:xsd="http://www.w3.org/2001/XMLSchema" xmlns:xs="http://www.w3.org/2001/XMLSchema" xmlns:p="http://schemas.microsoft.com/office/2006/metadata/properties" xmlns:ns3="b85e7145-5d17-489a-9659-1beb765e2fce" xmlns:ns4="ca7ac28e-eeaf-4457-90d4-2278398e531e" targetNamespace="http://schemas.microsoft.com/office/2006/metadata/properties" ma:root="true" ma:fieldsID="73353381fa0bf6a58211966b847e9527" ns3:_="" ns4:_="">
     <xsd:import namespace="b85e7145-5d17-489a-9659-1beb765e2fce"/>
@@ -6565,6 +6857,21 @@
 </ct:contentTypeSchema>
 </file>
 
+<file path=customXml/item3.xml><?xml version="1.0" encoding="utf-8"?>
+<?mso-contentType ?>
+<FormTemplates xmlns="http://schemas.microsoft.com/sharepoint/v3/contenttype/forms">
+  <Display>DocumentLibraryForm</Display>
+  <Edit>DocumentLibraryForm</Edit>
+  <New>DocumentLibraryForm</New>
+</FormTemplates>
+</file>
+
+<file path=customXml/item4.xml><?xml version="1.0" encoding="utf-8"?>
+<p:properties xmlns:p="http://schemas.microsoft.com/office/2006/metadata/properties" xmlns:xsi="http://www.w3.org/2001/XMLSchema-instance" xmlns:pc="http://schemas.microsoft.com/office/infopath/2007/PartnerControls">
+  <documentManagement/>
+</p:properties>
+</file>
+
 <file path=customXml/item5.xml><?xml version="1.0" encoding="utf-8"?>
 <b:Sources xmlns:b="http://schemas.openxmlformats.org/officeDocument/2006/bibliography" xmlns="http://schemas.openxmlformats.org/officeDocument/2006/bibliography" SelectedStyle="\APASixthEditionOfficeOnline.xsl" StyleName="APA" Version="6"/>
 </file>
@@ -6578,23 +6885,6 @@
 </file>
 
 <file path=customXml/itemProps2.xml><?xml version="1.0" encoding="utf-8"?>
-<ds:datastoreItem xmlns:ds="http://schemas.openxmlformats.org/officeDocument/2006/customXml" ds:itemID="{F4035C12-6B24-4FEA-BA29-0B88CCFC933E}">
-  <ds:schemaRefs>
-    <ds:schemaRef ds:uri="http://schemas.microsoft.com/office/2006/metadata/properties"/>
-    <ds:schemaRef ds:uri="http://schemas.microsoft.com/office/infopath/2007/PartnerControls"/>
-  </ds:schemaRefs>
-</ds:datastoreItem>
-</file>
-
-<file path=customXml/itemProps3.xml><?xml version="1.0" encoding="utf-8"?>
-<ds:datastoreItem xmlns:ds="http://schemas.openxmlformats.org/officeDocument/2006/customXml" ds:itemID="{B58AF498-6A51-4E05-9DFE-D23F181CA660}">
-  <ds:schemaRefs>
-    <ds:schemaRef ds:uri="http://schemas.microsoft.com/sharepoint/v3/contenttype/forms"/>
-  </ds:schemaRefs>
-</ds:datastoreItem>
-</file>
-
-<file path=customXml/itemProps4.xml><?xml version="1.0" encoding="utf-8"?>
 <ds:datastoreItem xmlns:ds="http://schemas.openxmlformats.org/officeDocument/2006/customXml" ds:itemID="{765B04A1-2CDA-4C20-BBA2-E5ACE4908151}">
   <ds:schemaRefs>
     <ds:schemaRef ds:uri="http://schemas.microsoft.com/office/2006/metadata/contentType"/>
@@ -6613,8 +6903,25 @@
 </ds:datastoreItem>
 </file>
 
+<file path=customXml/itemProps3.xml><?xml version="1.0" encoding="utf-8"?>
+<ds:datastoreItem xmlns:ds="http://schemas.openxmlformats.org/officeDocument/2006/customXml" ds:itemID="{B58AF498-6A51-4E05-9DFE-D23F181CA660}">
+  <ds:schemaRefs>
+    <ds:schemaRef ds:uri="http://schemas.microsoft.com/sharepoint/v3/contenttype/forms"/>
+  </ds:schemaRefs>
+</ds:datastoreItem>
+</file>
+
+<file path=customXml/itemProps4.xml><?xml version="1.0" encoding="utf-8"?>
+<ds:datastoreItem xmlns:ds="http://schemas.openxmlformats.org/officeDocument/2006/customXml" ds:itemID="{F4035C12-6B24-4FEA-BA29-0B88CCFC933E}">
+  <ds:schemaRefs>
+    <ds:schemaRef ds:uri="http://schemas.microsoft.com/office/2006/metadata/properties"/>
+    <ds:schemaRef ds:uri="http://schemas.microsoft.com/office/infopath/2007/PartnerControls"/>
+  </ds:schemaRefs>
+</ds:datastoreItem>
+</file>
+
 <file path=customXml/itemProps5.xml><?xml version="1.0" encoding="utf-8"?>
-<ds:datastoreItem xmlns:ds="http://schemas.openxmlformats.org/officeDocument/2006/customXml" ds:itemID="{6D5F4878-FBAF-4A6D-8D76-EC789D56C2FB}">
+<ds:datastoreItem xmlns:ds="http://schemas.openxmlformats.org/officeDocument/2006/customXml" ds:itemID="{8214EFEE-4BC7-4FFD-B7E0-A4A9507E386A}">
   <ds:schemaRefs>
     <ds:schemaRef ds:uri="http://schemas.openxmlformats.org/officeDocument/2006/bibliography"/>
   </ds:schemaRefs>

</xml_diff>

<commit_message>
Added Gnett Diagram and changed some text to a more formal vocabulary.
</commit_message>
<xml_diff>
--- a/PRJ-CB03_5_Media Bazaar_Project_Plan_1.2.docx
+++ b/PRJ-CB03_5_Media Bazaar_Project_Plan_1.2.docx
@@ -72,17 +72,8 @@
                         <w:sz w:val="24"/>
                         <w:szCs w:val="24"/>
                       </w:rPr>
-                      <w:t xml:space="preserve">Fontys </w:t>
+                      <w:t>Fontys Hogescholen</w:t>
                     </w:r>
-                    <w:proofErr w:type="spellStart"/>
-                    <w:r>
-                      <w:rPr>
-                        <w:sz w:val="24"/>
-                        <w:szCs w:val="24"/>
-                      </w:rPr>
-                      <w:t>Hogescholen</w:t>
-                    </w:r>
-                    <w:proofErr w:type="spellEnd"/>
                   </w:p>
                 </w:tc>
               </w:sdtContent>
@@ -215,16 +206,14 @@
                 <w:pPr>
                   <w:pStyle w:val="NoSpacing"/>
                   <w:rPr>
-                    <w:sz w:val="28"/>
-                    <w:szCs w:val="28"/>
-                    <w:lang w:val="nl-NL"/>
+                    <w:sz w:val="24"/>
+                    <w:szCs w:val="24"/>
                   </w:rPr>
                 </w:pPr>
                 <w:r>
                   <w:rPr>
-                    <w:sz w:val="28"/>
-                    <w:szCs w:val="28"/>
-                    <w:lang w:val="nl-NL"/>
+                    <w:sz w:val="24"/>
+                    <w:szCs w:val="24"/>
                   </w:rPr>
                   <w:t>Team: IHDY</w:t>
                 </w:r>
@@ -233,23 +222,46 @@
                 <w:pPr>
                   <w:pStyle w:val="NoSpacing"/>
                   <w:rPr>
-                    <w:sz w:val="28"/>
-                    <w:szCs w:val="28"/>
+                    <w:sz w:val="24"/>
+                    <w:szCs w:val="24"/>
+                  </w:rPr>
+                </w:pPr>
+                <w:r>
+                  <w:rPr>
+                    <w:sz w:val="24"/>
+                    <w:szCs w:val="24"/>
+                  </w:rPr>
+                  <w:t>Members: Hadzhikolev, Kristian; Mureseanu, Gabriel;</w:t>
+                </w:r>
+                <w:r>
+                  <w:rPr>
+                    <w:sz w:val="24"/>
+                    <w:szCs w:val="24"/>
+                  </w:rPr>
+                  <w:t xml:space="preserve"> Simeonov, Vasil; Yanakieva, Jaklin</w:t>
+                </w:r>
+              </w:p>
+              <w:p>
+                <w:pPr>
+                  <w:pStyle w:val="NoSpacing"/>
+                  <w:rPr>
+                    <w:sz w:val="24"/>
+                    <w:szCs w:val="24"/>
                     <w:lang w:val="nl-NL"/>
                   </w:rPr>
                 </w:pPr>
                 <w:r>
                   <w:rPr>
-                    <w:sz w:val="28"/>
-                    <w:szCs w:val="28"/>
+                    <w:sz w:val="24"/>
+                    <w:szCs w:val="24"/>
                     <w:lang w:val="nl-NL"/>
                   </w:rPr>
                   <w:t>Supervisor</w:t>
                 </w:r>
                 <w:r>
                   <w:rPr>
-                    <w:sz w:val="28"/>
-                    <w:szCs w:val="28"/>
+                    <w:sz w:val="24"/>
+                    <w:szCs w:val="24"/>
                     <w:lang w:val="nl-NL"/>
                   </w:rPr>
                   <w:t>:  Vucht, Mieke C.M. van</w:t>
@@ -260,15 +272,15 @@
                   <w:pStyle w:val="NoSpacing"/>
                   <w:rPr>
                     <w:color w:val="5B9BD5" w:themeColor="accent1"/>
-                    <w:sz w:val="28"/>
-                    <w:szCs w:val="28"/>
+                    <w:sz w:val="24"/>
+                    <w:szCs w:val="24"/>
                     <w:lang w:val="nl-NL"/>
                   </w:rPr>
                 </w:pPr>
                 <w:r>
                   <w:rPr>
-                    <w:sz w:val="28"/>
-                    <w:szCs w:val="28"/>
+                    <w:sz w:val="24"/>
+                    <w:szCs w:val="24"/>
                     <w:lang w:val="nl-NL"/>
                   </w:rPr>
                   <w:t xml:space="preserve">Eindhoven, </w:t>
@@ -277,8 +289,8 @@
                   <w:sdtPr>
                     <w:rPr>
                       <w:color w:val="5B9BD5" w:themeColor="accent1"/>
-                      <w:sz w:val="28"/>
-                      <w:szCs w:val="28"/>
+                      <w:sz w:val="24"/>
+                      <w:szCs w:val="24"/>
                       <w:lang w:val="nl-NL"/>
                     </w:rPr>
                     <w:alias w:val="Date"/>
@@ -300,8 +312,8 @@
                     <w:r>
                       <w:rPr>
                         <w:color w:val="5B9BD5" w:themeColor="accent1"/>
-                        <w:sz w:val="28"/>
-                        <w:szCs w:val="28"/>
+                        <w:sz w:val="24"/>
+                        <w:szCs w:val="24"/>
                         <w:lang w:val="nl-NL"/>
                       </w:rPr>
                       <w:t>2-12-2020</w:t>
@@ -536,11 +548,12 @@
             <w:tcW w:w="2113" w:type="dxa"/>
           </w:tcPr>
           <w:p>
-            <w:proofErr w:type="spellStart"/>
             <w:r>
               <w:t>Mureseanu</w:t>
             </w:r>
-            <w:proofErr w:type="spellEnd"/>
+            <w:r>
+              <w:t>,</w:t>
+            </w:r>
             <w:r>
               <w:t xml:space="preserve"> Gabriel</w:t>
             </w:r>
@@ -587,13 +600,14 @@
           </w:tcPr>
           <w:p>
             <w:r>
-              <w:t xml:space="preserve">Kristian </w:t>
-            </w:r>
-            <w:proofErr w:type="spellStart"/>
-            <w:r>
               <w:t>Hadzhikolev</w:t>
             </w:r>
-            <w:proofErr w:type="spellEnd"/>
+            <w:r>
+              <w:t xml:space="preserve">, </w:t>
+            </w:r>
+            <w:r>
+              <w:t>Kristian</w:t>
+            </w:r>
           </w:p>
         </w:tc>
         <w:tc>
@@ -636,19 +650,15 @@
             <w:tcW w:w="2113" w:type="dxa"/>
           </w:tcPr>
           <w:p>
-            <w:proofErr w:type="spellStart"/>
+            <w:r>
+              <w:t>Yanakieva</w:t>
+            </w:r>
+            <w:r>
+              <w:t xml:space="preserve">, </w:t>
+            </w:r>
             <w:r>
               <w:t>Jaklin</w:t>
             </w:r>
-            <w:proofErr w:type="spellEnd"/>
-            <w:r>
-              <w:t xml:space="preserve"> </w:t>
-            </w:r>
-            <w:proofErr w:type="spellStart"/>
-            <w:r>
-              <w:t>Yanakieva</w:t>
-            </w:r>
-            <w:proofErr w:type="spellEnd"/>
           </w:p>
         </w:tc>
         <w:tc>
@@ -658,6 +668,57 @@
           <w:p>
             <w:r>
               <w:t>Added Introduction</w:t>
+            </w:r>
+          </w:p>
+        </w:tc>
+      </w:tr>
+      <w:tr>
+        <w:trPr>
+          <w:trHeight w:val="303"/>
+        </w:trPr>
+        <w:tc>
+          <w:tcPr>
+            <w:tcW w:w="1372" w:type="dxa"/>
+          </w:tcPr>
+          <w:p>
+            <w:r>
+              <w:t>1</w:t>
+            </w:r>
+            <w:r>
+              <w:t>3</w:t>
+            </w:r>
+            <w:r>
+              <w:t>-02-2020</w:t>
+            </w:r>
+          </w:p>
+        </w:tc>
+        <w:tc>
+          <w:tcPr>
+            <w:tcW w:w="1102" w:type="dxa"/>
+          </w:tcPr>
+          <w:p>
+            <w:r>
+              <w:t>1.3</w:t>
+            </w:r>
+          </w:p>
+        </w:tc>
+        <w:tc>
+          <w:tcPr>
+            <w:tcW w:w="2113" w:type="dxa"/>
+          </w:tcPr>
+          <w:p>
+            <w:r>
+              <w:t>Hadzhikolev, Kristian</w:t>
+            </w:r>
+          </w:p>
+        </w:tc>
+        <w:tc>
+          <w:tcPr>
+            <w:tcW w:w="4662" w:type="dxa"/>
+          </w:tcPr>
+          <w:p>
+            <w:r>
+              <w:t>Gannt Diagram, Introduction fix</w:t>
             </w:r>
           </w:p>
         </w:tc>
@@ -741,13 +802,26 @@
           <w:tcPr>
             <w:tcW w:w="4531" w:type="dxa"/>
           </w:tcPr>
-          <w:p/>
+          <w:p>
+            <w:r>
+              <w:t>URS</w:t>
+            </w:r>
+          </w:p>
         </w:tc>
         <w:tc>
           <w:tcPr>
             <w:tcW w:w="4531" w:type="dxa"/>
           </w:tcPr>
-          <w:p/>
+          <w:p>
+            <w:pPr>
+              <w:rPr>
+                <w:lang w:val="bg-BG"/>
+              </w:rPr>
+            </w:pPr>
+            <w:r>
+              <w:t>User Requirement Specifications</w:t>
+            </w:r>
+          </w:p>
         </w:tc>
       </w:tr>
       <w:tr>
@@ -1552,7 +1626,21 @@
                 <w:rStyle w:val="Hyperlink"/>
                 <w:noProof/>
               </w:rPr>
-              <w:t>Deliverables</w:t>
+              <w:t>Delivera</w:t>
+            </w:r>
+            <w:r>
+              <w:rPr>
+                <w:rStyle w:val="Hyperlink"/>
+                <w:noProof/>
+              </w:rPr>
+              <w:t>b</w:t>
+            </w:r>
+            <w:r>
+              <w:rPr>
+                <w:rStyle w:val="Hyperlink"/>
+                <w:noProof/>
+              </w:rPr>
+              <w:t>les</w:t>
             </w:r>
             <w:r>
               <w:rPr>
@@ -1882,9 +1970,10 @@
     </w:sdt>
     <w:p>
       <w:r>
-        <w:t>‘</w:t>
-      </w:r>
-    </w:p>
+        <w:t>[Don’t forget to update the table of contents before you submit any documents]</w:t>
+      </w:r>
+    </w:p>
+    <w:p/>
     <w:p>
       <w:r>
         <w:br w:type="page"/>
@@ -1912,16 +2001,21 @@
       <w:bookmarkEnd w:id="2"/>
     </w:p>
     <w:p>
-      <w:r>
-        <w:t>Document the project made for Media Bazaar.</w:t>
-      </w:r>
-    </w:p>
-    <w:p>
-      <w:r>
-        <w:t xml:space="preserve">The aim of the project plan is to </w:t>
-      </w:r>
-      <w:r>
-        <w:t>document the development of Project MB</w:t>
+      <w:pPr>
+        <w:rPr>
+          <w:lang w:val="bg-BG"/>
+        </w:rPr>
+      </w:pPr>
+      <w:r>
+        <w:rPr>
+          <w:lang w:val="en-GB"/>
+        </w:rPr>
+        <w:t>About a software implementation for media bazaar.</w:t>
+      </w:r>
+    </w:p>
+    <w:p>
+      <w:r>
+        <w:t>The aim of the project plan is to get the team started before the actual work, otherwise, it would be difficult to create a software solution and if we started to do our tasks without it, we may eventually end up with a mediocre solution.</w:t>
       </w:r>
     </w:p>
     <w:p>
@@ -1940,28 +2034,12 @@
     <w:p/>
     <w:p>
       <w:r>
-        <w:t xml:space="preserve">Section 1 provides the general information about the project that we </w:t>
-      </w:r>
-      <w:proofErr w:type="gramStart"/>
-      <w:r>
-        <w:t>have to</w:t>
-      </w:r>
-      <w:proofErr w:type="gramEnd"/>
-      <w:r>
-        <w:t xml:space="preserve"> do these weeks.</w:t>
-      </w:r>
-    </w:p>
-    <w:p>
-      <w:r>
-        <w:t xml:space="preserve">Section 2 is about the client contact information where we </w:t>
-      </w:r>
-      <w:proofErr w:type="gramStart"/>
-      <w:r>
-        <w:t>have to</w:t>
-      </w:r>
-      <w:proofErr w:type="gramEnd"/>
-      <w:r>
-        <w:t xml:space="preserve"> interview the client and represent their opinion on the task and our software.</w:t>
+        <w:t>Section 1 provides the general information about the project that we have to do these weeks.</w:t>
+      </w:r>
+    </w:p>
+    <w:p>
+      <w:r>
+        <w:t>Section 2 is about the client contact information where we have to interview the client and represent their opinion on the task and our software.</w:t>
       </w:r>
     </w:p>
     <w:p>
@@ -1981,15 +2059,7 @@
     </w:p>
     <w:p>
       <w:r>
-        <w:t xml:space="preserve">Section 6 represents the deliverables of the project, which is the work that we </w:t>
-      </w:r>
-      <w:proofErr w:type="gramStart"/>
-      <w:r>
-        <w:t>have to</w:t>
-      </w:r>
-      <w:proofErr w:type="gramEnd"/>
-      <w:r>
-        <w:t xml:space="preserve"> do for the company.</w:t>
+        <w:t>Section 6 represents the deliverables of the project, which is the work that we have to do for the company.</w:t>
       </w:r>
     </w:p>
     <w:p>
@@ -2054,24 +2124,6 @@
         </w:rPr>
         <w:t>Media bazaar</w:t>
       </w:r>
-      <w:r>
-        <w:rPr>
-          <w:b/>
-          <w:sz w:val="24"/>
-          <w:lang w:val="en-GB"/>
-        </w:rPr>
-        <w:t xml:space="preserve"> represented by Gupta </w:t>
-      </w:r>
-      <w:proofErr w:type="spellStart"/>
-      <w:r>
-        <w:rPr>
-          <w:b/>
-          <w:sz w:val="24"/>
-          <w:lang w:val="en-GB"/>
-        </w:rPr>
-        <w:t>Roopali</w:t>
-      </w:r>
-      <w:proofErr w:type="spellEnd"/>
     </w:p>
     <w:p>
       <w:pPr>
@@ -2133,13 +2185,12 @@
     <w:p>
       <w:pPr>
         <w:pStyle w:val="Heading2"/>
-        <w:numPr>
-          <w:ilvl w:val="0"/>
-          <w:numId w:val="0"/>
-        </w:numPr>
         <w:ind w:left="-5"/>
       </w:pPr>
       <w:bookmarkStart w:id="8" w:name="_Toc27300"/>
+      <w:r>
+        <w:t>Current Situation</w:t>
+      </w:r>
     </w:p>
     <w:bookmarkEnd w:id="8"/>
     <w:p>
@@ -2222,98 +2273,80 @@
         <w:t>Project Goal</w:t>
       </w:r>
       <w:bookmarkEnd w:id="10"/>
-      <w:r>
-        <w:br/>
-      </w:r>
-    </w:p>
-    <w:p>
-      <w:pPr>
+    </w:p>
+    <w:p/>
+    <w:p>
+      <w:pPr>
+        <w:spacing w:after="302"/>
         <w:rPr>
-          <w:sz w:val="20"/>
-          <w:szCs w:val="20"/>
+          <w:lang w:val="en-GB"/>
         </w:rPr>
       </w:pPr>
       <w:r>
         <w:rPr>
-          <w:sz w:val="20"/>
-          <w:szCs w:val="20"/>
+          <w:lang w:val="en-GB"/>
         </w:rPr>
-        <w:t>The goals of this project are:</w:t>
+        <w:t>The goals for the project group is to:</w:t>
+      </w:r>
+    </w:p>
+    <w:p>
+      <w:pPr>
+        <w:pStyle w:val="NoSpacing"/>
+      </w:pPr>
+      <w:r>
+        <w:t>- Successfully collaborate with team members.</w:t>
+      </w:r>
+    </w:p>
+    <w:p>
+      <w:pPr>
+        <w:pStyle w:val="NoSpacing"/>
+      </w:pPr>
+      <w:r>
+        <w:t xml:space="preserve">- Extract requirements from text and communication with </w:t>
       </w:r>
       <w:r>
         <w:rPr>
-          <w:sz w:val="20"/>
-          <w:szCs w:val="20"/>
+          <w:lang w:val="en-GB"/>
         </w:rPr>
-        <w:br/>
+        <w:t>the</w:t>
+      </w:r>
+      <w:r>
+        <w:t xml:space="preserve"> client. </w:t>
+      </w:r>
+    </w:p>
+    <w:p>
+      <w:pPr>
+        <w:pStyle w:val="NoSpacing"/>
+      </w:pPr>
+      <w:r>
+        <w:t xml:space="preserve">- Plan and execute </w:t>
       </w:r>
       <w:r>
         <w:rPr>
-          <w:sz w:val="20"/>
-          <w:szCs w:val="20"/>
+          <w:lang w:val="en-GB"/>
         </w:rPr>
-        <w:br/>
-      </w:r>
-      <w:r>
-        <w:rPr>
-          <w:sz w:val="20"/>
-          <w:szCs w:val="20"/>
-        </w:rPr>
-        <w:t>1.</w:t>
-      </w:r>
-      <w:r>
-        <w:rPr>
-          <w:sz w:val="20"/>
-          <w:szCs w:val="20"/>
-        </w:rPr>
-        <w:t>A working application connected to a database that allows Media Bazaar to perform their Administration</w:t>
-      </w:r>
-    </w:p>
-    <w:p>
-      <w:pPr>
-        <w:pStyle w:val="ListParagraph"/>
-        <w:numPr>
-          <w:ilvl w:val="0"/>
-          <w:numId w:val="16"/>
-        </w:numPr>
-        <w:rPr>
-          <w:sz w:val="20"/>
-          <w:szCs w:val="20"/>
-        </w:rPr>
-      </w:pPr>
-      <w:r>
-        <w:rPr>
-          <w:sz w:val="20"/>
-          <w:szCs w:val="20"/>
-        </w:rPr>
-        <w:t>Online website together with a working back-end</w:t>
-      </w:r>
-    </w:p>
-    <w:p>
-      <w:pPr>
-        <w:pStyle w:val="ListParagraph"/>
-        <w:numPr>
-          <w:ilvl w:val="0"/>
-          <w:numId w:val="16"/>
-        </w:numPr>
-      </w:pPr>
-      <w:r>
-        <w:rPr>
-          <w:sz w:val="20"/>
-          <w:szCs w:val="20"/>
-        </w:rPr>
-        <w:t>The 3 mentioned applications</w:t>
-      </w:r>
-      <w:r>
-        <w:br/>
-      </w:r>
-      <w:r>
-        <w:br/>
-        <w:t xml:space="preserve">   </w:t>
-      </w:r>
-    </w:p>
-    <w:p/>
-    <w:p/>
+        <w:t>the</w:t>
+      </w:r>
+      <w:r>
+        <w:t xml:space="preserve"> software project by applying the Waterfall methodology. </w:t>
+      </w:r>
+    </w:p>
+    <w:p>
+      <w:pPr>
+        <w:pStyle w:val="NoSpacing"/>
+      </w:pPr>
+      <w:r>
+        <w:t xml:space="preserve">- Execute the project in a professional manner. (communication, meetings, etc.). </w:t>
+      </w:r>
+    </w:p>
+    <w:p>
+      <w:pPr>
+        <w:pStyle w:val="NoSpacing"/>
+      </w:pPr>
+      <w:r>
+        <w:t xml:space="preserve">- Scope the project to a realistic scale.  </w:t>
+      </w:r>
+    </w:p>
     <w:p/>
     <w:p>
       <w:pPr>
@@ -2383,7 +2416,7 @@
         <w:ind w:right="50"/>
       </w:pPr>
       <w:r>
-        <w:t xml:space="preserve">• A URS </w:t>
+        <w:t xml:space="preserve">• Agenda's and minutes of every meeting </w:t>
       </w:r>
     </w:p>
     <w:p>
@@ -2392,7 +2425,7 @@
         <w:ind w:right="50"/>
       </w:pPr>
       <w:r>
-        <w:t>• A test plan for your own project</w:t>
+        <w:t xml:space="preserve">• A project plan </w:t>
       </w:r>
     </w:p>
     <w:p>
@@ -2401,7 +2434,7 @@
         <w:ind w:right="50"/>
       </w:pPr>
       <w:r>
-        <w:t xml:space="preserve">• Test report for the other group’s system </w:t>
+        <w:t xml:space="preserve">• A URS </w:t>
       </w:r>
     </w:p>
     <w:p>
@@ -2410,15 +2443,34 @@
         <w:ind w:right="50"/>
       </w:pPr>
       <w:r>
-        <w:t xml:space="preserve">• A process </w:t>
-      </w:r>
-      <w:proofErr w:type="gramStart"/>
-      <w:r>
-        <w:t>report</w:t>
-      </w:r>
-      <w:proofErr w:type="gramEnd"/>
+        <w:t xml:space="preserve">• A process report </w:t>
+      </w:r>
+    </w:p>
+    <w:p>
+      <w:pPr>
+        <w:spacing w:after="37" w:line="264" w:lineRule="auto"/>
+        <w:ind w:right="50"/>
+      </w:pPr>
+      <w:r>
+        <w:t xml:space="preserve">• A test plan for </w:t>
+      </w:r>
+      <w:r>
+        <w:t>the</w:t>
+      </w:r>
       <w:r>
         <w:t xml:space="preserve"> </w:t>
+      </w:r>
+      <w:r>
+        <w:t>software</w:t>
+      </w:r>
+    </w:p>
+    <w:p>
+      <w:pPr>
+        <w:spacing w:after="37" w:line="264" w:lineRule="auto"/>
+        <w:ind w:right="50"/>
+      </w:pPr>
+      <w:r>
+        <w:t xml:space="preserve">• Test report for the other group’s system </w:t>
       </w:r>
     </w:p>
     <w:p>
@@ -2477,13 +2529,13 @@
         <w:rPr>
           <w:sz w:val="24"/>
         </w:rPr>
-        <w:t>We</w:t>
+        <w:t>D</w:t>
       </w:r>
       <w:r>
         <w:rPr>
           <w:sz w:val="24"/>
         </w:rPr>
-        <w:t xml:space="preserve"> will not deliver a design document</w:t>
+        <w:t>esign document</w:t>
       </w:r>
       <w:r>
         <w:rPr>
@@ -2506,13 +2558,13 @@
         <w:rPr>
           <w:sz w:val="24"/>
         </w:rPr>
-        <w:t>We</w:t>
+        <w:t>U</w:t>
       </w:r>
       <w:r>
         <w:rPr>
           <w:sz w:val="24"/>
         </w:rPr>
-        <w:t xml:space="preserve"> will not deliver a user manual</w:t>
+        <w:t>ser manual</w:t>
       </w:r>
       <w:r>
         <w:rPr>
@@ -2535,13 +2587,7 @@
         <w:rPr>
           <w:sz w:val="24"/>
         </w:rPr>
-        <w:t>We</w:t>
-      </w:r>
-      <w:r>
-        <w:rPr>
-          <w:sz w:val="24"/>
-        </w:rPr>
-        <w:t xml:space="preserve"> will not provide the APIs needed for the communication with the integrated devices</w:t>
+        <w:t>APIs needed for the communication with the integrated devices</w:t>
       </w:r>
       <w:r>
         <w:rPr>
@@ -2564,13 +2610,13 @@
         <w:rPr>
           <w:sz w:val="24"/>
         </w:rPr>
-        <w:t>We</w:t>
+        <w:t>Unit</w:t>
       </w:r>
       <w:r>
         <w:rPr>
           <w:sz w:val="24"/>
         </w:rPr>
-        <w:t xml:space="preserve"> will not deliver unit tests for the platform</w:t>
+        <w:t xml:space="preserve"> tests for the platform</w:t>
       </w:r>
       <w:r>
         <w:rPr>
@@ -2589,17 +2635,13 @@
         <w:spacing w:after="6" w:line="264" w:lineRule="auto"/>
         <w:ind w:right="50" w:hanging="360"/>
       </w:pPr>
+      <w:bookmarkStart w:id="13" w:name="_GoBack"/>
+      <w:bookmarkEnd w:id="13"/>
       <w:r>
         <w:rPr>
           <w:sz w:val="24"/>
         </w:rPr>
-        <w:t>We</w:t>
-      </w:r>
-      <w:r>
-        <w:rPr>
-          <w:sz w:val="24"/>
-        </w:rPr>
-        <w:t xml:space="preserve"> will not provide a Dutch version of the documentation</w:t>
+        <w:t>Dutch version of the documentation</w:t>
       </w:r>
       <w:r>
         <w:rPr>
@@ -2607,36 +2649,6 @@
           <w:sz w:val="24"/>
         </w:rPr>
         <w:t xml:space="preserve"> </w:t>
-      </w:r>
-    </w:p>
-    <w:p>
-      <w:pPr>
-        <w:numPr>
-          <w:ilvl w:val="0"/>
-          <w:numId w:val="14"/>
-        </w:numPr>
-        <w:spacing w:after="6" w:line="264" w:lineRule="auto"/>
-        <w:ind w:right="50" w:hanging="360"/>
-      </w:pPr>
-      <w:r>
-        <w:rPr>
-          <w:bCs/>
-          <w:sz w:val="24"/>
-        </w:rPr>
-        <w:t>We will not provide real data, only test data</w:t>
-      </w:r>
-    </w:p>
-    <w:p>
-      <w:pPr>
-        <w:numPr>
-          <w:ilvl w:val="0"/>
-          <w:numId w:val="14"/>
-        </w:numPr>
-        <w:spacing w:after="6" w:line="264" w:lineRule="auto"/>
-        <w:ind w:right="50" w:hanging="360"/>
-      </w:pPr>
-      <w:r>
-        <w:t xml:space="preserve">Maintenance </w:t>
       </w:r>
     </w:p>
     <w:p/>
@@ -2658,12 +2670,12 @@
       <w:pPr>
         <w:pStyle w:val="Heading1"/>
       </w:pPr>
-      <w:bookmarkStart w:id="13" w:name="_Toc31975601"/>
+      <w:bookmarkStart w:id="14" w:name="_Toc31975601"/>
       <w:r>
         <w:lastRenderedPageBreak/>
         <w:t>Constraints</w:t>
       </w:r>
-      <w:bookmarkEnd w:id="13"/>
+      <w:bookmarkEnd w:id="14"/>
     </w:p>
     <w:p>
       <w:pPr>
@@ -2678,13 +2690,10 @@
         <w:ind w:left="576"/>
       </w:pPr>
       <w:r>
-        <w:t xml:space="preserve">The time invested depends on how fast the team progresses. </w:t>
-      </w:r>
-      <w:r>
-        <w:t>Part 1 has a deadline of 6 weeks. Total project 18 weeks.</w:t>
-      </w:r>
-      <w:r>
-        <w:br/>
+        <w:t xml:space="preserve">The time invested depends on how fast the team progresses. However, if problems are </w:t>
+      </w:r>
+      <w:r>
+        <w:t>encountered additional time will be invested.</w:t>
       </w:r>
     </w:p>
     <w:p>
@@ -2716,15 +2725,10 @@
         <w:ind w:left="576"/>
       </w:pPr>
       <w:r>
-        <w:t xml:space="preserve">The client and the stakeholders </w:t>
-      </w:r>
-      <w:proofErr w:type="gramStart"/>
-      <w:r>
-        <w:t>as a whole should</w:t>
-      </w:r>
-      <w:proofErr w:type="gramEnd"/>
-      <w:r>
-        <w:t xml:space="preserve"> be very satisfied with the created software. </w:t>
+        <w:t xml:space="preserve">The client and the stakeholders as a whole should be very satisfied with the created software. </w:t>
+      </w:r>
+      <w:r>
+        <w:t>In that area no compromises should be made.</w:t>
       </w:r>
     </w:p>
     <w:p>
@@ -2732,7 +2736,7 @@
         <w:ind w:left="576"/>
       </w:pPr>
       <w:r>
-        <w:t>We are going to use the URS and the first version of the application in order to determine customer satisfaction.</w:t>
+        <w:t>One of the most important things and there should be no compromises there. Because it is about the client and the stakeholders.</w:t>
       </w:r>
     </w:p>
     <w:p>
@@ -2802,15 +2806,7 @@
         <w:ind w:left="576"/>
       </w:pPr>
       <w:r>
-        <w:t xml:space="preserve">Unjustified and unadvisable risks would be </w:t>
-      </w:r>
-      <w:proofErr w:type="gramStart"/>
-      <w:r>
-        <w:t>dismissed</w:t>
-      </w:r>
-      <w:proofErr w:type="gramEnd"/>
-      <w:r>
-        <w:t xml:space="preserve"> and the best possible scenario will be executed after discussion within the team.</w:t>
+        <w:t>Unjustified and unadvisable risks would be dismissed and the best possible scenario will be executed after discussion within the team.</w:t>
       </w:r>
     </w:p>
     <w:p>
@@ -2853,12 +2849,12 @@
       <w:pPr>
         <w:pStyle w:val="Heading1"/>
       </w:pPr>
-      <w:bookmarkStart w:id="14" w:name="_Toc31975602"/>
+      <w:bookmarkStart w:id="15" w:name="_Toc31975602"/>
       <w:r>
         <w:lastRenderedPageBreak/>
         <w:t>Phasing</w:t>
       </w:r>
-      <w:bookmarkEnd w:id="14"/>
+      <w:bookmarkEnd w:id="15"/>
     </w:p>
     <w:p>
       <w:pPr>
@@ -3004,12 +3000,7 @@
         <w:pStyle w:val="NoSpacing"/>
       </w:pPr>
       <w:r>
-        <w:t>• Create test plan (w</w:t>
-      </w:r>
-      <w:bookmarkStart w:id="15" w:name="_GoBack"/>
-      <w:bookmarkEnd w:id="15"/>
-      <w:r>
-        <w:t xml:space="preserve">orkshop) </w:t>
+        <w:t xml:space="preserve">• Create test plan (workshop) </w:t>
       </w:r>
     </w:p>
     <w:p>
@@ -3050,11 +3041,63 @@
       </w:pPr>
       <w:r>
         <w:t xml:space="preserve">• Present final version to client and peers  </w:t>
+      </w:r>
+    </w:p>
+    <w:p>
+      <w:pPr>
+        <w:spacing w:after="204"/>
+      </w:pPr>
+      <w:r>
+        <w:rPr>
+          <w:noProof/>
+        </w:rPr>
+        <w:lastRenderedPageBreak/>
+        <w:drawing>
+          <wp:inline distT="0" distB="0" distL="0" distR="0" wp14:anchorId="1BC6FF9A" wp14:editId="1431F6D5">
+            <wp:extent cx="5760720" cy="3516630"/>
+            <wp:effectExtent l="0" t="0" r="0" b="7620"/>
+            <wp:docPr id="1" name="Picture 1" descr="Gantt Diagram "/>
+            <wp:cNvGraphicFramePr>
+              <a:graphicFrameLocks xmlns:a="http://schemas.openxmlformats.org/drawingml/2006/main" noChangeAspect="1"/>
+            </wp:cNvGraphicFramePr>
+            <a:graphic xmlns:a="http://schemas.openxmlformats.org/drawingml/2006/main">
+              <a:graphicData uri="http://schemas.openxmlformats.org/drawingml/2006/picture">
+                <pic:pic xmlns:pic="http://schemas.openxmlformats.org/drawingml/2006/picture">
+                  <pic:nvPicPr>
+                    <pic:cNvPr id="1" name="Untitled timeline.png"/>
+                    <pic:cNvPicPr/>
+                  </pic:nvPicPr>
+                  <pic:blipFill>
+                    <a:blip r:embed="rId13" cstate="print">
+                      <a:extLst>
+                        <a:ext uri="{28A0092B-C50C-407E-A947-70E740481C1C}">
+                          <a14:useLocalDpi xmlns:a14="http://schemas.microsoft.com/office/drawing/2010/main" val="0"/>
+                        </a:ext>
+                      </a:extLst>
+                    </a:blip>
+                    <a:stretch>
+                      <a:fillRect/>
+                    </a:stretch>
+                  </pic:blipFill>
+                  <pic:spPr>
+                    <a:xfrm>
+                      <a:off x="0" y="0"/>
+                      <a:ext cx="5760720" cy="3516630"/>
+                    </a:xfrm>
+                    <a:prstGeom prst="rect">
+                      <a:avLst/>
+                    </a:prstGeom>
+                  </pic:spPr>
+                </pic:pic>
+              </a:graphicData>
+            </a:graphic>
+          </wp:inline>
+        </w:drawing>
       </w:r>
     </w:p>
     <w:p/>
     <w:sectPr>
-      <w:footerReference w:type="default" r:id="rId13"/>
+      <w:footerReference w:type="default" r:id="rId14"/>
       <w:pgSz w:w="11906" w:h="16838"/>
       <w:pgMar w:top="1417" w:right="1417" w:bottom="1417" w:left="1417" w:header="708" w:footer="708" w:gutter="0"/>
       <w:pgNumType w:start="1"/>
@@ -3700,119 +3743,6 @@
     </w:lvl>
   </w:abstractNum>
   <w:abstractNum w:abstractNumId="6" w15:restartNumberingAfterBreak="0">
-    <w:nsid w:val="303C363C"/>
-    <w:multiLevelType w:val="hybridMultilevel"/>
-    <w:tmpl w:val="ABCEA716"/>
-    <w:lvl w:ilvl="0" w:tplc="04090001">
-      <w:start w:val="1"/>
-      <w:numFmt w:val="bullet"/>
-      <w:lvlText w:val=""/>
-      <w:lvlJc w:val="left"/>
-      <w:pPr>
-        <w:ind w:left="720" w:hanging="360"/>
-      </w:pPr>
-      <w:rPr>
-        <w:rFonts w:ascii="Symbol" w:hAnsi="Symbol" w:hint="default"/>
-      </w:rPr>
-    </w:lvl>
-    <w:lvl w:ilvl="1" w:tplc="04090003" w:tentative="1">
-      <w:start w:val="1"/>
-      <w:numFmt w:val="bullet"/>
-      <w:lvlText w:val="o"/>
-      <w:lvlJc w:val="left"/>
-      <w:pPr>
-        <w:ind w:left="1440" w:hanging="360"/>
-      </w:pPr>
-      <w:rPr>
-        <w:rFonts w:ascii="Courier New" w:hAnsi="Courier New" w:cs="Courier New" w:hint="default"/>
-      </w:rPr>
-    </w:lvl>
-    <w:lvl w:ilvl="2" w:tplc="04090005" w:tentative="1">
-      <w:start w:val="1"/>
-      <w:numFmt w:val="bullet"/>
-      <w:lvlText w:val=""/>
-      <w:lvlJc w:val="left"/>
-      <w:pPr>
-        <w:ind w:left="2160" w:hanging="360"/>
-      </w:pPr>
-      <w:rPr>
-        <w:rFonts w:ascii="Wingdings" w:hAnsi="Wingdings" w:hint="default"/>
-      </w:rPr>
-    </w:lvl>
-    <w:lvl w:ilvl="3" w:tplc="04090001" w:tentative="1">
-      <w:start w:val="1"/>
-      <w:numFmt w:val="bullet"/>
-      <w:lvlText w:val=""/>
-      <w:lvlJc w:val="left"/>
-      <w:pPr>
-        <w:ind w:left="2880" w:hanging="360"/>
-      </w:pPr>
-      <w:rPr>
-        <w:rFonts w:ascii="Symbol" w:hAnsi="Symbol" w:hint="default"/>
-      </w:rPr>
-    </w:lvl>
-    <w:lvl w:ilvl="4" w:tplc="04090003" w:tentative="1">
-      <w:start w:val="1"/>
-      <w:numFmt w:val="bullet"/>
-      <w:lvlText w:val="o"/>
-      <w:lvlJc w:val="left"/>
-      <w:pPr>
-        <w:ind w:left="3600" w:hanging="360"/>
-      </w:pPr>
-      <w:rPr>
-        <w:rFonts w:ascii="Courier New" w:hAnsi="Courier New" w:cs="Courier New" w:hint="default"/>
-      </w:rPr>
-    </w:lvl>
-    <w:lvl w:ilvl="5" w:tplc="04090005" w:tentative="1">
-      <w:start w:val="1"/>
-      <w:numFmt w:val="bullet"/>
-      <w:lvlText w:val=""/>
-      <w:lvlJc w:val="left"/>
-      <w:pPr>
-        <w:ind w:left="4320" w:hanging="360"/>
-      </w:pPr>
-      <w:rPr>
-        <w:rFonts w:ascii="Wingdings" w:hAnsi="Wingdings" w:hint="default"/>
-      </w:rPr>
-    </w:lvl>
-    <w:lvl w:ilvl="6" w:tplc="04090001" w:tentative="1">
-      <w:start w:val="1"/>
-      <w:numFmt w:val="bullet"/>
-      <w:lvlText w:val=""/>
-      <w:lvlJc w:val="left"/>
-      <w:pPr>
-        <w:ind w:left="5040" w:hanging="360"/>
-      </w:pPr>
-      <w:rPr>
-        <w:rFonts w:ascii="Symbol" w:hAnsi="Symbol" w:hint="default"/>
-      </w:rPr>
-    </w:lvl>
-    <w:lvl w:ilvl="7" w:tplc="04090003" w:tentative="1">
-      <w:start w:val="1"/>
-      <w:numFmt w:val="bullet"/>
-      <w:lvlText w:val="o"/>
-      <w:lvlJc w:val="left"/>
-      <w:pPr>
-        <w:ind w:left="5760" w:hanging="360"/>
-      </w:pPr>
-      <w:rPr>
-        <w:rFonts w:ascii="Courier New" w:hAnsi="Courier New" w:cs="Courier New" w:hint="default"/>
-      </w:rPr>
-    </w:lvl>
-    <w:lvl w:ilvl="8" w:tplc="04090005" w:tentative="1">
-      <w:start w:val="1"/>
-      <w:numFmt w:val="bullet"/>
-      <w:lvlText w:val=""/>
-      <w:lvlJc w:val="left"/>
-      <w:pPr>
-        <w:ind w:left="6480" w:hanging="360"/>
-      </w:pPr>
-      <w:rPr>
-        <w:rFonts w:ascii="Wingdings" w:hAnsi="Wingdings" w:hint="default"/>
-      </w:rPr>
-    </w:lvl>
-  </w:abstractNum>
-  <w:abstractNum w:abstractNumId="7" w15:restartNumberingAfterBreak="0">
     <w:nsid w:val="39076FAD"/>
     <w:multiLevelType w:val="hybridMultilevel"/>
     <w:tmpl w:val="0054E57A"/>
@@ -3898,7 +3828,7 @@
       </w:pPr>
     </w:lvl>
   </w:abstractNum>
-  <w:abstractNum w:abstractNumId="8" w15:restartNumberingAfterBreak="0">
+  <w:abstractNum w:abstractNumId="7" w15:restartNumberingAfterBreak="0">
     <w:nsid w:val="4BAD64EB"/>
     <w:multiLevelType w:val="hybridMultilevel"/>
     <w:tmpl w:val="AF722150"/>
@@ -4110,7 +4040,7 @@
       </w:rPr>
     </w:lvl>
   </w:abstractNum>
-  <w:abstractNum w:abstractNumId="9" w15:restartNumberingAfterBreak="0">
+  <w:abstractNum w:abstractNumId="8" w15:restartNumberingAfterBreak="0">
     <w:nsid w:val="54854B64"/>
     <w:multiLevelType w:val="hybridMultilevel"/>
     <w:tmpl w:val="1912332A"/>
@@ -4223,7 +4153,7 @@
       </w:pPr>
     </w:lvl>
   </w:abstractNum>
-  <w:abstractNum w:abstractNumId="10" w15:restartNumberingAfterBreak="0">
+  <w:abstractNum w:abstractNumId="9" w15:restartNumberingAfterBreak="0">
     <w:nsid w:val="5D3C0E7A"/>
     <w:multiLevelType w:val="hybridMultilevel"/>
     <w:tmpl w:val="62D87CD2"/>
@@ -4312,120 +4242,7 @@
       </w:pPr>
     </w:lvl>
   </w:abstractNum>
-  <w:abstractNum w:abstractNumId="11" w15:restartNumberingAfterBreak="0">
-    <w:nsid w:val="68277A74"/>
-    <w:multiLevelType w:val="hybridMultilevel"/>
-    <w:tmpl w:val="0304FE7A"/>
-    <w:lvl w:ilvl="0" w:tplc="04090001">
-      <w:start w:val="1"/>
-      <w:numFmt w:val="bullet"/>
-      <w:lvlText w:val=""/>
-      <w:lvlJc w:val="left"/>
-      <w:pPr>
-        <w:ind w:left="1440" w:hanging="360"/>
-      </w:pPr>
-      <w:rPr>
-        <w:rFonts w:ascii="Symbol" w:hAnsi="Symbol" w:hint="default"/>
-      </w:rPr>
-    </w:lvl>
-    <w:lvl w:ilvl="1" w:tplc="04090003" w:tentative="1">
-      <w:start w:val="1"/>
-      <w:numFmt w:val="bullet"/>
-      <w:lvlText w:val="o"/>
-      <w:lvlJc w:val="left"/>
-      <w:pPr>
-        <w:ind w:left="2160" w:hanging="360"/>
-      </w:pPr>
-      <w:rPr>
-        <w:rFonts w:ascii="Courier New" w:hAnsi="Courier New" w:cs="Courier New" w:hint="default"/>
-      </w:rPr>
-    </w:lvl>
-    <w:lvl w:ilvl="2" w:tplc="04090005" w:tentative="1">
-      <w:start w:val="1"/>
-      <w:numFmt w:val="bullet"/>
-      <w:lvlText w:val=""/>
-      <w:lvlJc w:val="left"/>
-      <w:pPr>
-        <w:ind w:left="2880" w:hanging="360"/>
-      </w:pPr>
-      <w:rPr>
-        <w:rFonts w:ascii="Wingdings" w:hAnsi="Wingdings" w:hint="default"/>
-      </w:rPr>
-    </w:lvl>
-    <w:lvl w:ilvl="3" w:tplc="04090001" w:tentative="1">
-      <w:start w:val="1"/>
-      <w:numFmt w:val="bullet"/>
-      <w:lvlText w:val=""/>
-      <w:lvlJc w:val="left"/>
-      <w:pPr>
-        <w:ind w:left="3600" w:hanging="360"/>
-      </w:pPr>
-      <w:rPr>
-        <w:rFonts w:ascii="Symbol" w:hAnsi="Symbol" w:hint="default"/>
-      </w:rPr>
-    </w:lvl>
-    <w:lvl w:ilvl="4" w:tplc="04090003" w:tentative="1">
-      <w:start w:val="1"/>
-      <w:numFmt w:val="bullet"/>
-      <w:lvlText w:val="o"/>
-      <w:lvlJc w:val="left"/>
-      <w:pPr>
-        <w:ind w:left="4320" w:hanging="360"/>
-      </w:pPr>
-      <w:rPr>
-        <w:rFonts w:ascii="Courier New" w:hAnsi="Courier New" w:cs="Courier New" w:hint="default"/>
-      </w:rPr>
-    </w:lvl>
-    <w:lvl w:ilvl="5" w:tplc="04090005" w:tentative="1">
-      <w:start w:val="1"/>
-      <w:numFmt w:val="bullet"/>
-      <w:lvlText w:val=""/>
-      <w:lvlJc w:val="left"/>
-      <w:pPr>
-        <w:ind w:left="5040" w:hanging="360"/>
-      </w:pPr>
-      <w:rPr>
-        <w:rFonts w:ascii="Wingdings" w:hAnsi="Wingdings" w:hint="default"/>
-      </w:rPr>
-    </w:lvl>
-    <w:lvl w:ilvl="6" w:tplc="04090001" w:tentative="1">
-      <w:start w:val="1"/>
-      <w:numFmt w:val="bullet"/>
-      <w:lvlText w:val=""/>
-      <w:lvlJc w:val="left"/>
-      <w:pPr>
-        <w:ind w:left="5760" w:hanging="360"/>
-      </w:pPr>
-      <w:rPr>
-        <w:rFonts w:ascii="Symbol" w:hAnsi="Symbol" w:hint="default"/>
-      </w:rPr>
-    </w:lvl>
-    <w:lvl w:ilvl="7" w:tplc="04090003" w:tentative="1">
-      <w:start w:val="1"/>
-      <w:numFmt w:val="bullet"/>
-      <w:lvlText w:val="o"/>
-      <w:lvlJc w:val="left"/>
-      <w:pPr>
-        <w:ind w:left="6480" w:hanging="360"/>
-      </w:pPr>
-      <w:rPr>
-        <w:rFonts w:ascii="Courier New" w:hAnsi="Courier New" w:cs="Courier New" w:hint="default"/>
-      </w:rPr>
-    </w:lvl>
-    <w:lvl w:ilvl="8" w:tplc="04090005" w:tentative="1">
-      <w:start w:val="1"/>
-      <w:numFmt w:val="bullet"/>
-      <w:lvlText w:val=""/>
-      <w:lvlJc w:val="left"/>
-      <w:pPr>
-        <w:ind w:left="7200" w:hanging="360"/>
-      </w:pPr>
-      <w:rPr>
-        <w:rFonts w:ascii="Wingdings" w:hAnsi="Wingdings" w:hint="default"/>
-      </w:rPr>
-    </w:lvl>
-  </w:abstractNum>
-  <w:abstractNum w:abstractNumId="12" w15:restartNumberingAfterBreak="0">
+  <w:abstractNum w:abstractNumId="10" w15:restartNumberingAfterBreak="0">
     <w:nsid w:val="75191258"/>
     <w:multiLevelType w:val="hybridMultilevel"/>
     <w:tmpl w:val="D3A057B2"/>
@@ -4511,7 +4328,7 @@
       </w:pPr>
     </w:lvl>
   </w:abstractNum>
-  <w:abstractNum w:abstractNumId="13" w15:restartNumberingAfterBreak="0">
+  <w:abstractNum w:abstractNumId="11" w15:restartNumberingAfterBreak="0">
     <w:nsid w:val="7AFF66E3"/>
     <w:multiLevelType w:val="hybridMultilevel"/>
     <w:tmpl w:val="9C48F6E8"/>
@@ -4607,10 +4424,10 @@
     <w:abstractNumId w:val="1"/>
   </w:num>
   <w:num w:numId="3">
-    <w:abstractNumId w:val="7"/>
+    <w:abstractNumId w:val="6"/>
   </w:num>
   <w:num w:numId="4">
-    <w:abstractNumId w:val="7"/>
+    <w:abstractNumId w:val="6"/>
     <w:lvlOverride w:ilvl="0">
       <w:startOverride w:val="1"/>
     </w:lvlOverride>
@@ -4625,34 +4442,28 @@
     </w:lvlOverride>
   </w:num>
   <w:num w:numId="7">
-    <w:abstractNumId w:val="10"/>
+    <w:abstractNumId w:val="9"/>
   </w:num>
   <w:num w:numId="8">
     <w:abstractNumId w:val="3"/>
   </w:num>
   <w:num w:numId="9">
-    <w:abstractNumId w:val="13"/>
+    <w:abstractNumId w:val="11"/>
   </w:num>
   <w:num w:numId="10">
     <w:abstractNumId w:val="4"/>
   </w:num>
   <w:num w:numId="11">
-    <w:abstractNumId w:val="9"/>
+    <w:abstractNumId w:val="8"/>
   </w:num>
   <w:num w:numId="12">
     <w:abstractNumId w:val="2"/>
   </w:num>
   <w:num w:numId="13">
-    <w:abstractNumId w:val="12"/>
+    <w:abstractNumId w:val="10"/>
   </w:num>
   <w:num w:numId="14">
-    <w:abstractNumId w:val="8"/>
-  </w:num>
-  <w:num w:numId="15">
-    <w:abstractNumId w:val="6"/>
-  </w:num>
-  <w:num w:numId="16">
-    <w:abstractNumId w:val="11"/>
+    <w:abstractNumId w:val="7"/>
   </w:num>
 </w:numbering>
 </file>
@@ -5787,26 +5598,12 @@
     <w:pitch w:val="variable"/>
     <w:sig w:usb0="E0002EFF" w:usb1="C000785B" w:usb2="00000009" w:usb3="00000000" w:csb0="000001FF" w:csb1="00000000"/>
   </w:font>
-  <w:font w:name="Symbol">
-    <w:panose1 w:val="05050102010706020507"/>
-    <w:charset w:val="02"/>
-    <w:family w:val="roman"/>
-    <w:pitch w:val="variable"/>
-    <w:sig w:usb0="00000000" w:usb1="10000000" w:usb2="00000000" w:usb3="00000000" w:csb0="80000000" w:csb1="00000000"/>
-  </w:font>
   <w:font w:name="Courier New">
     <w:panose1 w:val="02070309020205020404"/>
     <w:charset w:val="00"/>
     <w:family w:val="modern"/>
     <w:pitch w:val="fixed"/>
     <w:sig w:usb0="E0002EFF" w:usb1="C0007843" w:usb2="00000009" w:usb3="00000000" w:csb0="000001FF" w:csb1="00000000"/>
-  </w:font>
-  <w:font w:name="Wingdings">
-    <w:panose1 w:val="05000000000000000000"/>
-    <w:charset w:val="02"/>
-    <w:family w:val="auto"/>
-    <w:pitch w:val="variable"/>
-    <w:sig w:usb0="00000000" w:usb1="10000000" w:usb2="00000000" w:usb3="00000000" w:csb0="80000000" w:csb1="00000000"/>
   </w:font>
   <w:font w:name="Calibri">
     <w:panose1 w:val="020F0502020204030204"/>
@@ -5816,7 +5613,6 @@
     <w:sig w:usb0="E4002EFF" w:usb1="C000247B" w:usb2="00000009" w:usb3="00000000" w:csb0="000001FF" w:csb1="00000000"/>
   </w:font>
   <w:font w:name="Vrinda">
-    <w:altName w:val="Vrinda"/>
     <w:panose1 w:val="00000400000000000000"/>
     <w:charset w:val="00"/>
     <w:family w:val="swiss"/>
@@ -5858,14 +5654,12 @@
   </w:compat>
   <w:rsids>
     <w:rsidRoot w:val="00CA7BB1"/>
-    <w:rsid w:val="001749A6"/>
+    <w:rsid w:val="001259A4"/>
     <w:rsid w:val="002D0CCC"/>
     <w:rsid w:val="0034168A"/>
     <w:rsid w:val="005421D1"/>
-    <w:rsid w:val="006D4D66"/>
     <w:rsid w:val="00CA7BB1"/>
     <w:rsid w:val="00CD33ED"/>
-    <w:rsid w:val="00FF47CF"/>
   </w:rsids>
   <m:mathPr>
     <m:mathFont m:val="Cambria Math"/>
@@ -5882,7 +5676,7 @@
   </m:mathPr>
   <w:themeFontLang w:val="nl-NL" w:bidi="as-IN"/>
   <w:clrSchemeMapping w:bg1="light1" w:t1="dark1" w:bg2="light2" w:t2="dark2" w:accent1="accent1" w:accent2="accent2" w:accent3="accent3" w:accent4="accent4" w:accent5="accent5" w:accent6="accent6" w:hyperlink="hyperlink" w:followedHyperlink="followedHyperlink"/>
-  <w:decimalSymbol w:val="."/>
+  <w:decimalSymbol w:val=","/>
   <w:listSeparator w:val=","/>
   <w15:chartTrackingRefBased/>
 </w:settings>
@@ -6921,7 +6715,7 @@
 </file>
 
 <file path=customXml/itemProps5.xml><?xml version="1.0" encoding="utf-8"?>
-<ds:datastoreItem xmlns:ds="http://schemas.openxmlformats.org/officeDocument/2006/customXml" ds:itemID="{8214EFEE-4BC7-4FFD-B7E0-A4A9507E386A}">
+<ds:datastoreItem xmlns:ds="http://schemas.openxmlformats.org/officeDocument/2006/customXml" ds:itemID="{45DE2AD5-AA61-4F0D-A51B-3F6B1FB0ADAD}">
   <ds:schemaRefs>
     <ds:schemaRef ds:uri="http://schemas.openxmlformats.org/officeDocument/2006/bibliography"/>
   </ds:schemaRefs>

</xml_diff>

<commit_message>
Removed Document Purpose, changed Constraints ,  added client name and e-mail, changed Project Goals
</commit_message>
<xml_diff>
--- a/PRJ-CB03_5_Media Bazaar_Project_Plan_1.2.docx
+++ b/PRJ-CB03_5_Media Bazaar_Project_Plan_1.2.docx
@@ -424,23 +424,23 @@
     <w:tbl>
       <w:tblPr>
         <w:tblStyle w:val="TableGrid"/>
-        <w:tblW w:w="9249" w:type="dxa"/>
+        <w:tblW w:w="9517" w:type="dxa"/>
         <w:tblLayout w:type="fixed"/>
         <w:tblLook w:val="04A0" w:firstRow="1" w:lastRow="0" w:firstColumn="1" w:lastColumn="0" w:noHBand="0" w:noVBand="1"/>
       </w:tblPr>
       <w:tblGrid>
-        <w:gridCol w:w="1372"/>
-        <w:gridCol w:w="1102"/>
-        <w:gridCol w:w="2113"/>
-        <w:gridCol w:w="4662"/>
+        <w:gridCol w:w="1412"/>
+        <w:gridCol w:w="1134"/>
+        <w:gridCol w:w="2174"/>
+        <w:gridCol w:w="4797"/>
       </w:tblGrid>
       <w:tr>
         <w:trPr>
-          <w:trHeight w:val="315"/>
+          <w:trHeight w:val="396"/>
         </w:trPr>
         <w:tc>
           <w:tcPr>
-            <w:tcW w:w="1372" w:type="dxa"/>
+            <w:tcW w:w="1412" w:type="dxa"/>
           </w:tcPr>
           <w:p>
             <w:pPr>
@@ -460,7 +460,7 @@
         </w:tc>
         <w:tc>
           <w:tcPr>
-            <w:tcW w:w="1102" w:type="dxa"/>
+            <w:tcW w:w="1134" w:type="dxa"/>
           </w:tcPr>
           <w:p>
             <w:pPr>
@@ -480,7 +480,7 @@
         </w:tc>
         <w:tc>
           <w:tcPr>
-            <w:tcW w:w="2113" w:type="dxa"/>
+            <w:tcW w:w="2174" w:type="dxa"/>
           </w:tcPr>
           <w:p>
             <w:pPr>
@@ -500,7 +500,7 @@
         </w:tc>
         <w:tc>
           <w:tcPr>
-            <w:tcW w:w="4662" w:type="dxa"/>
+            <w:tcW w:w="4797" w:type="dxa"/>
           </w:tcPr>
           <w:p>
             <w:pPr>
@@ -521,11 +521,11 @@
       </w:tr>
       <w:tr>
         <w:trPr>
-          <w:trHeight w:val="632"/>
+          <w:trHeight w:val="796"/>
         </w:trPr>
         <w:tc>
           <w:tcPr>
-            <w:tcW w:w="1372" w:type="dxa"/>
+            <w:tcW w:w="1412" w:type="dxa"/>
           </w:tcPr>
           <w:p>
             <w:r>
@@ -535,7 +535,7 @@
         </w:tc>
         <w:tc>
           <w:tcPr>
-            <w:tcW w:w="1102" w:type="dxa"/>
+            <w:tcW w:w="1134" w:type="dxa"/>
           </w:tcPr>
           <w:p>
             <w:r>
@@ -545,7 +545,7 @@
         </w:tc>
         <w:tc>
           <w:tcPr>
-            <w:tcW w:w="2113" w:type="dxa"/>
+            <w:tcW w:w="2174" w:type="dxa"/>
           </w:tcPr>
           <w:p>
             <w:r>
@@ -561,7 +561,7 @@
         </w:tc>
         <w:tc>
           <w:tcPr>
-            <w:tcW w:w="4662" w:type="dxa"/>
+            <w:tcW w:w="4797" w:type="dxa"/>
           </w:tcPr>
           <w:p>
             <w:r>
@@ -572,11 +572,11 @@
       </w:tr>
       <w:tr>
         <w:trPr>
-          <w:trHeight w:val="303"/>
+          <w:trHeight w:val="381"/>
         </w:trPr>
         <w:tc>
           <w:tcPr>
-            <w:tcW w:w="1372" w:type="dxa"/>
+            <w:tcW w:w="1412" w:type="dxa"/>
           </w:tcPr>
           <w:p>
             <w:r>
@@ -586,7 +586,7 @@
         </w:tc>
         <w:tc>
           <w:tcPr>
-            <w:tcW w:w="1102" w:type="dxa"/>
+            <w:tcW w:w="1134" w:type="dxa"/>
           </w:tcPr>
           <w:p>
             <w:r>
@@ -596,23 +596,20 @@
         </w:tc>
         <w:tc>
           <w:tcPr>
-            <w:tcW w:w="2113" w:type="dxa"/>
+            <w:tcW w:w="2174" w:type="dxa"/>
           </w:tcPr>
           <w:p>
             <w:r>
               <w:t>Hadzhikolev</w:t>
             </w:r>
             <w:r>
-              <w:t xml:space="preserve">, </w:t>
-            </w:r>
-            <w:r>
-              <w:t>Kristian</w:t>
+              <w:t>, Kristian</w:t>
             </w:r>
           </w:p>
         </w:tc>
         <w:tc>
           <w:tcPr>
-            <w:tcW w:w="4662" w:type="dxa"/>
+            <w:tcW w:w="4797" w:type="dxa"/>
           </w:tcPr>
           <w:p>
             <w:r>
@@ -623,11 +620,11 @@
       </w:tr>
       <w:tr>
         <w:trPr>
-          <w:trHeight w:val="303"/>
+          <w:trHeight w:val="381"/>
         </w:trPr>
         <w:tc>
           <w:tcPr>
-            <w:tcW w:w="1372" w:type="dxa"/>
+            <w:tcW w:w="1412" w:type="dxa"/>
           </w:tcPr>
           <w:p>
             <w:r>
@@ -637,7 +634,7 @@
         </w:tc>
         <w:tc>
           <w:tcPr>
-            <w:tcW w:w="1102" w:type="dxa"/>
+            <w:tcW w:w="1134" w:type="dxa"/>
           </w:tcPr>
           <w:p>
             <w:r>
@@ -647,23 +644,20 @@
         </w:tc>
         <w:tc>
           <w:tcPr>
-            <w:tcW w:w="2113" w:type="dxa"/>
+            <w:tcW w:w="2174" w:type="dxa"/>
           </w:tcPr>
           <w:p>
             <w:r>
               <w:t>Yanakieva</w:t>
             </w:r>
             <w:r>
-              <w:t xml:space="preserve">, </w:t>
-            </w:r>
-            <w:r>
-              <w:t>Jaklin</w:t>
+              <w:t>, Jaklin</w:t>
             </w:r>
           </w:p>
         </w:tc>
         <w:tc>
           <w:tcPr>
-            <w:tcW w:w="4662" w:type="dxa"/>
+            <w:tcW w:w="4797" w:type="dxa"/>
           </w:tcPr>
           <w:p>
             <w:r>
@@ -674,27 +668,21 @@
       </w:tr>
       <w:tr>
         <w:trPr>
-          <w:trHeight w:val="303"/>
+          <w:trHeight w:val="381"/>
         </w:trPr>
         <w:tc>
           <w:tcPr>
-            <w:tcW w:w="1372" w:type="dxa"/>
+            <w:tcW w:w="1412" w:type="dxa"/>
           </w:tcPr>
           <w:p>
             <w:r>
-              <w:t>1</w:t>
-            </w:r>
-            <w:r>
-              <w:t>3</w:t>
-            </w:r>
-            <w:r>
-              <w:t>-02-2020</w:t>
+              <w:t>13-02-2020</w:t>
             </w:r>
           </w:p>
         </w:tc>
         <w:tc>
           <w:tcPr>
-            <w:tcW w:w="1102" w:type="dxa"/>
+            <w:tcW w:w="1134" w:type="dxa"/>
           </w:tcPr>
           <w:p>
             <w:r>
@@ -704,7 +692,7 @@
         </w:tc>
         <w:tc>
           <w:tcPr>
-            <w:tcW w:w="2113" w:type="dxa"/>
+            <w:tcW w:w="2174" w:type="dxa"/>
           </w:tcPr>
           <w:p>
             <w:r>
@@ -714,13 +702,54 @@
         </w:tc>
         <w:tc>
           <w:tcPr>
-            <w:tcW w:w="4662" w:type="dxa"/>
+            <w:tcW w:w="4797" w:type="dxa"/>
           </w:tcPr>
           <w:p>
             <w:r>
               <w:t>Gannt Diagram, Introduction fix</w:t>
             </w:r>
           </w:p>
+        </w:tc>
+      </w:tr>
+      <w:tr>
+        <w:trPr>
+          <w:trHeight w:val="381"/>
+        </w:trPr>
+        <w:tc>
+          <w:tcPr>
+            <w:tcW w:w="1412" w:type="dxa"/>
+          </w:tcPr>
+          <w:p>
+            <w:r>
+              <w:t>18-02-2020</w:t>
+            </w:r>
+          </w:p>
+        </w:tc>
+        <w:tc>
+          <w:tcPr>
+            <w:tcW w:w="1134" w:type="dxa"/>
+          </w:tcPr>
+          <w:p>
+            <w:r>
+              <w:t>1.4</w:t>
+            </w:r>
+          </w:p>
+        </w:tc>
+        <w:tc>
+          <w:tcPr>
+            <w:tcW w:w="2174" w:type="dxa"/>
+          </w:tcPr>
+          <w:p>
+            <w:r>
+              <w:t>Mureseanu,Gabriel</w:t>
+            </w:r>
+          </w:p>
+        </w:tc>
+        <w:tc>
+          <w:tcPr>
+            <w:tcW w:w="4797" w:type="dxa"/>
+          </w:tcPr>
+          <w:p/>
         </w:tc>
       </w:tr>
     </w:tbl>
@@ -1626,21 +1655,7 @@
                 <w:rStyle w:val="Hyperlink"/>
                 <w:noProof/>
               </w:rPr>
-              <w:t>Delivera</w:t>
-            </w:r>
-            <w:r>
-              <w:rPr>
-                <w:rStyle w:val="Hyperlink"/>
-                <w:noProof/>
-              </w:rPr>
-              <w:t>b</w:t>
-            </w:r>
-            <w:r>
-              <w:rPr>
-                <w:rStyle w:val="Hyperlink"/>
-                <w:noProof/>
-              </w:rPr>
-              <w:t>les</w:t>
+              <w:t>Deliverables</w:t>
             </w:r>
             <w:r>
               <w:rPr>
@@ -1994,39 +2009,11 @@
       <w:pPr>
         <w:pStyle w:val="Heading2"/>
       </w:pPr>
-      <w:bookmarkStart w:id="2" w:name="_Toc31975593"/>
-      <w:r>
-        <w:t>Document Purpose</w:t>
+      <w:bookmarkStart w:id="2" w:name="_Toc31975594"/>
+      <w:r>
+        <w:t>Document Overview</w:t>
       </w:r>
       <w:bookmarkEnd w:id="2"/>
-    </w:p>
-    <w:p>
-      <w:pPr>
-        <w:rPr>
-          <w:lang w:val="bg-BG"/>
-        </w:rPr>
-      </w:pPr>
-      <w:r>
-        <w:rPr>
-          <w:lang w:val="en-GB"/>
-        </w:rPr>
-        <w:t>About a software implementation for media bazaar.</w:t>
-      </w:r>
-    </w:p>
-    <w:p>
-      <w:r>
-        <w:t>The aim of the project plan is to get the team started before the actual work, otherwise, it would be difficult to create a software solution and if we started to do our tasks without it, we may eventually end up with a mediocre solution.</w:t>
-      </w:r>
-    </w:p>
-    <w:p>
-      <w:pPr>
-        <w:pStyle w:val="Heading2"/>
-      </w:pPr>
-      <w:bookmarkStart w:id="3" w:name="_Toc31975594"/>
-      <w:r>
-        <w:t>Document Overview</w:t>
-      </w:r>
-      <w:bookmarkEnd w:id="3"/>
       <w:r>
         <w:tab/>
       </w:r>
@@ -2090,29 +2077,28 @@
       <w:pPr>
         <w:pStyle w:val="Heading1"/>
       </w:pPr>
-      <w:bookmarkStart w:id="4" w:name="_Toc31975595"/>
+      <w:bookmarkStart w:id="3" w:name="_Toc31975595"/>
       <w:r>
         <w:t>Client</w:t>
       </w:r>
-      <w:bookmarkEnd w:id="4"/>
+      <w:bookmarkEnd w:id="3"/>
     </w:p>
     <w:p>
       <w:pPr>
         <w:pStyle w:val="Heading2"/>
         <w:ind w:left="-5"/>
       </w:pPr>
-      <w:bookmarkStart w:id="5" w:name="_Toc27299"/>
+      <w:bookmarkStart w:id="4" w:name="_Toc27299"/>
       <w:r>
         <w:t xml:space="preserve">Formal Client </w:t>
       </w:r>
-      <w:bookmarkEnd w:id="5"/>
+      <w:bookmarkEnd w:id="4"/>
     </w:p>
     <w:p>
       <w:pPr>
         <w:spacing w:after="284"/>
         <w:rPr>
-          <w:b/>
-          <w:sz w:val="24"/>
+          <w:bCs/>
           <w:lang w:val="en-GB"/>
         </w:rPr>
       </w:pPr>
@@ -2124,6 +2110,37 @@
         </w:rPr>
         <w:t>Media bazaar</w:t>
       </w:r>
+      <w:r>
+        <w:rPr>
+          <w:b/>
+          <w:sz w:val="24"/>
+          <w:lang w:val="en-GB"/>
+        </w:rPr>
+        <w:t xml:space="preserve"> </w:t>
+      </w:r>
+      <w:r>
+        <w:rPr>
+          <w:bCs/>
+          <w:lang w:val="en-GB"/>
+        </w:rPr>
+        <w:t>, represented by Gupta Roopali (</w:t>
+      </w:r>
+      <w:r>
+        <w:rPr>
+          <w:rFonts w:ascii="Helvetica" w:hAnsi="Helvetica"/>
+          <w:color w:val="2D3B45"/>
+          <w:shd w:val="clear" w:color="auto" w:fill="FFFFFF"/>
+        </w:rPr>
+        <w:t>r.gupta@fontys.nl</w:t>
+      </w:r>
+      <w:r>
+        <w:rPr>
+          <w:rFonts w:ascii="Helvetica" w:hAnsi="Helvetica"/>
+          <w:color w:val="2D3B45"/>
+          <w:shd w:val="clear" w:color="auto" w:fill="FFFFFF"/>
+        </w:rPr>
+        <w:t>)</w:t>
+      </w:r>
     </w:p>
     <w:p>
       <w:pPr>
@@ -2135,11 +2152,11 @@
         <w:pStyle w:val="Heading2"/>
         <w:ind w:left="-5"/>
       </w:pPr>
-      <w:bookmarkStart w:id="6" w:name="_Toc27301"/>
+      <w:bookmarkStart w:id="5" w:name="_Toc27301"/>
       <w:r>
         <w:t xml:space="preserve">Project Justification </w:t>
       </w:r>
-      <w:bookmarkEnd w:id="6"/>
+      <w:bookmarkEnd w:id="5"/>
     </w:p>
     <w:p>
       <w:pPr>
@@ -2175,24 +2192,24 @@
       <w:pPr>
         <w:pStyle w:val="Heading1"/>
       </w:pPr>
-      <w:bookmarkStart w:id="7" w:name="_Toc31975596"/>
+      <w:bookmarkStart w:id="6" w:name="_Toc31975596"/>
       <w:r>
         <w:lastRenderedPageBreak/>
         <w:t>Current Situation</w:t>
       </w:r>
-      <w:bookmarkEnd w:id="7"/>
+      <w:bookmarkEnd w:id="6"/>
     </w:p>
     <w:p>
       <w:pPr>
         <w:pStyle w:val="Heading2"/>
         <w:ind w:left="-5"/>
       </w:pPr>
-      <w:bookmarkStart w:id="8" w:name="_Toc27300"/>
+      <w:bookmarkStart w:id="7" w:name="_Toc27300"/>
       <w:r>
         <w:t>Current Situation</w:t>
       </w:r>
     </w:p>
-    <w:bookmarkEnd w:id="8"/>
+    <w:bookmarkEnd w:id="7"/>
     <w:p>
       <w:pPr>
         <w:spacing w:after="0"/>
@@ -2226,12 +2243,12 @@
       <w:pPr>
         <w:pStyle w:val="Heading1"/>
       </w:pPr>
-      <w:bookmarkStart w:id="9" w:name="_Toc31975597"/>
+      <w:bookmarkStart w:id="8" w:name="_Toc31975597"/>
       <w:r>
         <w:lastRenderedPageBreak/>
         <w:t>Problem Description</w:t>
       </w:r>
-      <w:bookmarkEnd w:id="9"/>
+      <w:bookmarkEnd w:id="8"/>
     </w:p>
     <w:p>
       <w:pPr>
@@ -2267,17 +2284,15 @@
       <w:pPr>
         <w:pStyle w:val="Heading1"/>
       </w:pPr>
-      <w:bookmarkStart w:id="10" w:name="_Toc31975598"/>
+      <w:bookmarkStart w:id="9" w:name="_Toc31975598"/>
       <w:r>
         <w:lastRenderedPageBreak/>
         <w:t>Project Goal</w:t>
       </w:r>
-      <w:bookmarkEnd w:id="10"/>
-    </w:p>
-    <w:p/>
-    <w:p>
-      <w:pPr>
-        <w:spacing w:after="302"/>
+      <w:bookmarkEnd w:id="9"/>
+    </w:p>
+    <w:p>
+      <w:pPr>
         <w:rPr>
           <w:lang w:val="en-GB"/>
         </w:rPr>
@@ -2286,68 +2301,70 @@
         <w:rPr>
           <w:lang w:val="en-GB"/>
         </w:rPr>
-        <w:t>The goals for the project group is to:</w:t>
-      </w:r>
-    </w:p>
-    <w:p>
-      <w:pPr>
-        <w:pStyle w:val="NoSpacing"/>
-      </w:pPr>
-      <w:r>
-        <w:t>- Successfully collaborate with team members.</w:t>
-      </w:r>
-    </w:p>
-    <w:p>
-      <w:pPr>
-        <w:pStyle w:val="NoSpacing"/>
-      </w:pPr>
-      <w:r>
-        <w:t xml:space="preserve">- Extract requirements from text and communication with </w:t>
-      </w:r>
-      <w:r>
+        <w:t>The goal of the project is to provide the best solution to Media Bazaar’s problems</w:t>
+      </w:r>
+    </w:p>
+    <w:p>
+      <w:pPr>
         <w:rPr>
           <w:lang w:val="en-GB"/>
         </w:rPr>
-        <w:t>the</w:t>
-      </w:r>
-      <w:r>
-        <w:t xml:space="preserve"> client. </w:t>
-      </w:r>
-    </w:p>
-    <w:p>
-      <w:pPr>
-        <w:pStyle w:val="NoSpacing"/>
-      </w:pPr>
-      <w:r>
-        <w:t xml:space="preserve">- Plan and execute </w:t>
-      </w:r>
+      </w:pPr>
+    </w:p>
+    <w:p>
+      <w:pPr>
+        <w:pStyle w:val="ListParagraph"/>
+        <w:numPr>
+          <w:ilvl w:val="0"/>
+          <w:numId w:val="16"/>
+        </w:numPr>
+      </w:pPr>
+      <w:r>
+        <w:t>A working  database</w:t>
+      </w:r>
+    </w:p>
+    <w:p>
+      <w:pPr>
+        <w:pStyle w:val="ListParagraph"/>
+        <w:numPr>
+          <w:ilvl w:val="0"/>
+          <w:numId w:val="16"/>
+        </w:numPr>
+      </w:pPr>
       <w:r>
         <w:rPr>
           <w:lang w:val="en-GB"/>
         </w:rPr>
-        <w:t>the</w:t>
-      </w:r>
-      <w:r>
-        <w:t xml:space="preserve"> software project by applying the Waterfall methodology. </w:t>
-      </w:r>
-    </w:p>
-    <w:p>
-      <w:pPr>
-        <w:pStyle w:val="NoSpacing"/>
-      </w:pPr>
-      <w:r>
-        <w:t xml:space="preserve">- Execute the project in a professional manner. (communication, meetings, etc.). </w:t>
-      </w:r>
-    </w:p>
-    <w:p>
-      <w:pPr>
-        <w:pStyle w:val="NoSpacing"/>
-      </w:pPr>
-      <w:r>
-        <w:t xml:space="preserve">- Scope the project to a realistic scale.  </w:t>
-      </w:r>
-    </w:p>
-    <w:p/>
+        <w:t>An application for management to store , administrate and handle all data available through the database</w:t>
+      </w:r>
+    </w:p>
+    <w:p>
+      <w:pPr>
+        <w:pStyle w:val="ListParagraph"/>
+        <w:numPr>
+          <w:ilvl w:val="0"/>
+          <w:numId w:val="16"/>
+        </w:numPr>
+      </w:pPr>
+      <w:r>
+        <w:rPr>
+          <w:lang w:val="en-GB"/>
+        </w:rPr>
+        <w:t xml:space="preserve">A Website for employees </w:t>
+      </w:r>
+      <w:r>
+        <w:rPr>
+          <w:lang w:val="en-GB"/>
+        </w:rPr>
+        <w:br/>
+      </w:r>
+      <w:r>
+        <w:rPr>
+          <w:lang w:val="en-GB"/>
+        </w:rPr>
+        <w:br/>
+      </w:r>
+    </w:p>
     <w:p>
       <w:pPr>
         <w:rPr>
@@ -2366,12 +2383,12 @@
       <w:pPr>
         <w:pStyle w:val="Heading1"/>
       </w:pPr>
-      <w:bookmarkStart w:id="11" w:name="_Toc31975599"/>
+      <w:bookmarkStart w:id="10" w:name="_Toc31975599"/>
       <w:r>
         <w:lastRenderedPageBreak/>
         <w:t>Deliverables</w:t>
       </w:r>
-      <w:bookmarkEnd w:id="11"/>
+      <w:bookmarkEnd w:id="10"/>
     </w:p>
     <w:p>
       <w:pPr>
@@ -2509,12 +2526,12 @@
       <w:pPr>
         <w:pStyle w:val="Heading1"/>
       </w:pPr>
-      <w:bookmarkStart w:id="12" w:name="_Toc31975600"/>
+      <w:bookmarkStart w:id="11" w:name="_Toc31975600"/>
       <w:r>
         <w:lastRenderedPageBreak/>
         <w:t>Non-Deliverables</w:t>
       </w:r>
-      <w:bookmarkEnd w:id="12"/>
+      <w:bookmarkEnd w:id="11"/>
     </w:p>
     <w:p>
       <w:pPr>
@@ -2635,8 +2652,6 @@
         <w:spacing w:after="6" w:line="264" w:lineRule="auto"/>
         <w:ind w:right="50" w:hanging="360"/>
       </w:pPr>
-      <w:bookmarkStart w:id="13" w:name="_GoBack"/>
-      <w:bookmarkEnd w:id="13"/>
       <w:r>
         <w:rPr>
           <w:sz w:val="24"/>
@@ -2670,12 +2685,12 @@
       <w:pPr>
         <w:pStyle w:val="Heading1"/>
       </w:pPr>
-      <w:bookmarkStart w:id="14" w:name="_Toc31975601"/>
+      <w:bookmarkStart w:id="12" w:name="_Toc31975601"/>
       <w:r>
         <w:lastRenderedPageBreak/>
         <w:t>Constraints</w:t>
       </w:r>
-      <w:bookmarkEnd w:id="14"/>
+      <w:bookmarkEnd w:id="12"/>
     </w:p>
     <w:p>
       <w:pPr>
@@ -2690,140 +2705,13 @@
         <w:ind w:left="576"/>
       </w:pPr>
       <w:r>
-        <w:t xml:space="preserve">The time invested depends on how fast the team progresses. However, if problems are </w:t>
-      </w:r>
-      <w:r>
-        <w:t>encountered additional time will be invested.</w:t>
-      </w:r>
-    </w:p>
-    <w:p>
-      <w:pPr>
-        <w:pStyle w:val="Heading2"/>
-      </w:pPr>
-      <w:r>
-        <w:t>Skillset</w:t>
-      </w:r>
-    </w:p>
-    <w:p>
-      <w:pPr>
-        <w:ind w:left="576"/>
-      </w:pPr>
-      <w:r>
-        <w:t>The software will be developed according to the skills the team possesses and the ones acquired during the process of developing.</w:t>
-      </w:r>
-    </w:p>
-    <w:p>
-      <w:pPr>
-        <w:pStyle w:val="Heading2"/>
-      </w:pPr>
-      <w:r>
-        <w:t>Customer Satisfaction</w:t>
-      </w:r>
-    </w:p>
-    <w:p>
-      <w:pPr>
-        <w:ind w:left="576"/>
-      </w:pPr>
-      <w:r>
-        <w:t xml:space="preserve">The client and the stakeholders as a whole should be very satisfied with the created software. </w:t>
-      </w:r>
-      <w:r>
-        <w:t>In that area no compromises should be made.</w:t>
-      </w:r>
-    </w:p>
-    <w:p>
-      <w:pPr>
-        <w:ind w:left="576"/>
-      </w:pPr>
-      <w:r>
-        <w:t>One of the most important things and there should be no compromises there. Because it is about the client and the stakeholders.</w:t>
-      </w:r>
-    </w:p>
-    <w:p>
-      <w:pPr>
-        <w:pStyle w:val="Heading2"/>
-      </w:pPr>
-      <w:r>
-        <w:t>Methodology</w:t>
-      </w:r>
-    </w:p>
-    <w:p>
-      <w:pPr>
-        <w:ind w:left="576"/>
-      </w:pPr>
-      <w:r>
-        <w:t>Waterfall technology will be used for this project. Which can affect</w:t>
-      </w:r>
-      <w:r>
-        <w:t xml:space="preserve"> time and it won’t be easy to make major changes once the testing phase is reached.</w:t>
-      </w:r>
-    </w:p>
-    <w:p>
-      <w:pPr>
-        <w:pStyle w:val="Heading2"/>
-      </w:pPr>
-      <w:r>
-        <w:t>Sustainability</w:t>
-      </w:r>
-    </w:p>
-    <w:p>
-      <w:pPr>
-        <w:ind w:left="576"/>
-      </w:pPr>
-      <w:r>
-        <w:t>The software should be maintained short term</w:t>
-      </w:r>
-      <w:r>
-        <w:t xml:space="preserve"> and for a few more weeks till the client is satisfied with the work after that it is in their hands.</w:t>
-      </w:r>
-    </w:p>
-    <w:p>
-      <w:pPr>
-        <w:pStyle w:val="Heading2"/>
-      </w:pPr>
-      <w:r>
-        <w:t>Quality</w:t>
-      </w:r>
-    </w:p>
-    <w:p>
-      <w:pPr>
-        <w:ind w:left="576"/>
-      </w:pPr>
-      <w:r>
-        <w:t>The software should work relatively fast and without any major bugs, which will affect the performance and usability.</w:t>
-      </w:r>
-    </w:p>
-    <w:p>
-      <w:pPr>
-        <w:pStyle w:val="Heading2"/>
-      </w:pPr>
-      <w:r>
-        <w:t>Risks</w:t>
-      </w:r>
-    </w:p>
-    <w:p>
-      <w:pPr>
-        <w:ind w:left="576"/>
-      </w:pPr>
-      <w:r>
-        <w:t>Unjustified and unadvisable risks would be dismissed and the best possible scenario will be executed after discussion within the team.</w:t>
-      </w:r>
-    </w:p>
-    <w:p>
-      <w:pPr>
-        <w:pStyle w:val="Heading2"/>
-      </w:pPr>
-      <w:r>
-        <w:t>Resources</w:t>
-      </w:r>
-    </w:p>
-    <w:p>
-      <w:pPr>
-        <w:ind w:left="576"/>
-      </w:pPr>
-      <w:r>
-        <w:t>As this is a student project our resources are not material. They are rather time, efforts, skills and more. These resources will be used as much as the project allows.</w:t>
-      </w:r>
+        <w:t xml:space="preserve">The time </w:t>
+      </w:r>
+      <w:r>
+        <w:t>limit for the project is 6 weeks.</w:t>
+      </w:r>
+      <w:bookmarkStart w:id="13" w:name="_GoBack"/>
+      <w:bookmarkEnd w:id="13"/>
     </w:p>
     <w:p>
       <w:pPr>
@@ -2849,12 +2737,12 @@
       <w:pPr>
         <w:pStyle w:val="Heading1"/>
       </w:pPr>
-      <w:bookmarkStart w:id="15" w:name="_Toc31975602"/>
+      <w:bookmarkStart w:id="14" w:name="_Toc31975602"/>
       <w:r>
         <w:lastRenderedPageBreak/>
         <w:t>Phasing</w:t>
       </w:r>
-      <w:bookmarkEnd w:id="15"/>
+      <w:bookmarkEnd w:id="14"/>
     </w:p>
     <w:p>
       <w:pPr>
@@ -3559,6 +3447,119 @@
     </w:lvl>
   </w:abstractNum>
   <w:abstractNum w:abstractNumId="4" w15:restartNumberingAfterBreak="0">
+    <w:nsid w:val="16FE3F70"/>
+    <w:multiLevelType w:val="hybridMultilevel"/>
+    <w:tmpl w:val="F86281EA"/>
+    <w:lvl w:ilvl="0" w:tplc="04090001">
+      <w:start w:val="1"/>
+      <w:numFmt w:val="bullet"/>
+      <w:lvlText w:val=""/>
+      <w:lvlJc w:val="left"/>
+      <w:pPr>
+        <w:ind w:left="720" w:hanging="360"/>
+      </w:pPr>
+      <w:rPr>
+        <w:rFonts w:ascii="Symbol" w:hAnsi="Symbol" w:hint="default"/>
+      </w:rPr>
+    </w:lvl>
+    <w:lvl w:ilvl="1" w:tplc="04090003" w:tentative="1">
+      <w:start w:val="1"/>
+      <w:numFmt w:val="bullet"/>
+      <w:lvlText w:val="o"/>
+      <w:lvlJc w:val="left"/>
+      <w:pPr>
+        <w:ind w:left="1440" w:hanging="360"/>
+      </w:pPr>
+      <w:rPr>
+        <w:rFonts w:ascii="Courier New" w:hAnsi="Courier New" w:cs="Courier New" w:hint="default"/>
+      </w:rPr>
+    </w:lvl>
+    <w:lvl w:ilvl="2" w:tplc="04090005" w:tentative="1">
+      <w:start w:val="1"/>
+      <w:numFmt w:val="bullet"/>
+      <w:lvlText w:val=""/>
+      <w:lvlJc w:val="left"/>
+      <w:pPr>
+        <w:ind w:left="2160" w:hanging="360"/>
+      </w:pPr>
+      <w:rPr>
+        <w:rFonts w:ascii="Wingdings" w:hAnsi="Wingdings" w:hint="default"/>
+      </w:rPr>
+    </w:lvl>
+    <w:lvl w:ilvl="3" w:tplc="04090001" w:tentative="1">
+      <w:start w:val="1"/>
+      <w:numFmt w:val="bullet"/>
+      <w:lvlText w:val=""/>
+      <w:lvlJc w:val="left"/>
+      <w:pPr>
+        <w:ind w:left="2880" w:hanging="360"/>
+      </w:pPr>
+      <w:rPr>
+        <w:rFonts w:ascii="Symbol" w:hAnsi="Symbol" w:hint="default"/>
+      </w:rPr>
+    </w:lvl>
+    <w:lvl w:ilvl="4" w:tplc="04090003" w:tentative="1">
+      <w:start w:val="1"/>
+      <w:numFmt w:val="bullet"/>
+      <w:lvlText w:val="o"/>
+      <w:lvlJc w:val="left"/>
+      <w:pPr>
+        <w:ind w:left="3600" w:hanging="360"/>
+      </w:pPr>
+      <w:rPr>
+        <w:rFonts w:ascii="Courier New" w:hAnsi="Courier New" w:cs="Courier New" w:hint="default"/>
+      </w:rPr>
+    </w:lvl>
+    <w:lvl w:ilvl="5" w:tplc="04090005" w:tentative="1">
+      <w:start w:val="1"/>
+      <w:numFmt w:val="bullet"/>
+      <w:lvlText w:val=""/>
+      <w:lvlJc w:val="left"/>
+      <w:pPr>
+        <w:ind w:left="4320" w:hanging="360"/>
+      </w:pPr>
+      <w:rPr>
+        <w:rFonts w:ascii="Wingdings" w:hAnsi="Wingdings" w:hint="default"/>
+      </w:rPr>
+    </w:lvl>
+    <w:lvl w:ilvl="6" w:tplc="04090001" w:tentative="1">
+      <w:start w:val="1"/>
+      <w:numFmt w:val="bullet"/>
+      <w:lvlText w:val=""/>
+      <w:lvlJc w:val="left"/>
+      <w:pPr>
+        <w:ind w:left="5040" w:hanging="360"/>
+      </w:pPr>
+      <w:rPr>
+        <w:rFonts w:ascii="Symbol" w:hAnsi="Symbol" w:hint="default"/>
+      </w:rPr>
+    </w:lvl>
+    <w:lvl w:ilvl="7" w:tplc="04090003" w:tentative="1">
+      <w:start w:val="1"/>
+      <w:numFmt w:val="bullet"/>
+      <w:lvlText w:val="o"/>
+      <w:lvlJc w:val="left"/>
+      <w:pPr>
+        <w:ind w:left="5760" w:hanging="360"/>
+      </w:pPr>
+      <w:rPr>
+        <w:rFonts w:ascii="Courier New" w:hAnsi="Courier New" w:cs="Courier New" w:hint="default"/>
+      </w:rPr>
+    </w:lvl>
+    <w:lvl w:ilvl="8" w:tplc="04090005" w:tentative="1">
+      <w:start w:val="1"/>
+      <w:numFmt w:val="bullet"/>
+      <w:lvlText w:val=""/>
+      <w:lvlJc w:val="left"/>
+      <w:pPr>
+        <w:ind w:left="6480" w:hanging="360"/>
+      </w:pPr>
+      <w:rPr>
+        <w:rFonts w:ascii="Wingdings" w:hAnsi="Wingdings" w:hint="default"/>
+      </w:rPr>
+    </w:lvl>
+  </w:abstractNum>
+  <w:abstractNum w:abstractNumId="5" w15:restartNumberingAfterBreak="0">
     <w:nsid w:val="1F4E246B"/>
     <w:multiLevelType w:val="multilevel"/>
     <w:tmpl w:val="0D8C3494"/>
@@ -3653,7 +3654,7 @@
       </w:pPr>
     </w:lvl>
   </w:abstractNum>
-  <w:abstractNum w:abstractNumId="5" w15:restartNumberingAfterBreak="0">
+  <w:abstractNum w:abstractNumId="6" w15:restartNumberingAfterBreak="0">
     <w:nsid w:val="2BB50523"/>
     <w:multiLevelType w:val="hybridMultilevel"/>
     <w:tmpl w:val="F368A19E"/>
@@ -3742,7 +3743,7 @@
       </w:pPr>
     </w:lvl>
   </w:abstractNum>
-  <w:abstractNum w:abstractNumId="6" w15:restartNumberingAfterBreak="0">
+  <w:abstractNum w:abstractNumId="7" w15:restartNumberingAfterBreak="0">
     <w:nsid w:val="39076FAD"/>
     <w:multiLevelType w:val="hybridMultilevel"/>
     <w:tmpl w:val="0054E57A"/>
@@ -3828,7 +3829,120 @@
       </w:pPr>
     </w:lvl>
   </w:abstractNum>
-  <w:abstractNum w:abstractNumId="7" w15:restartNumberingAfterBreak="0">
+  <w:abstractNum w:abstractNumId="8" w15:restartNumberingAfterBreak="0">
+    <w:nsid w:val="3B2E1AA2"/>
+    <w:multiLevelType w:val="hybridMultilevel"/>
+    <w:tmpl w:val="01AEB4B4"/>
+    <w:lvl w:ilvl="0" w:tplc="04090001">
+      <w:start w:val="1"/>
+      <w:numFmt w:val="bullet"/>
+      <w:lvlText w:val=""/>
+      <w:lvlJc w:val="left"/>
+      <w:pPr>
+        <w:ind w:left="720" w:hanging="360"/>
+      </w:pPr>
+      <w:rPr>
+        <w:rFonts w:ascii="Symbol" w:hAnsi="Symbol" w:hint="default"/>
+      </w:rPr>
+    </w:lvl>
+    <w:lvl w:ilvl="1" w:tplc="04090003" w:tentative="1">
+      <w:start w:val="1"/>
+      <w:numFmt w:val="bullet"/>
+      <w:lvlText w:val="o"/>
+      <w:lvlJc w:val="left"/>
+      <w:pPr>
+        <w:ind w:left="1440" w:hanging="360"/>
+      </w:pPr>
+      <w:rPr>
+        <w:rFonts w:ascii="Courier New" w:hAnsi="Courier New" w:cs="Courier New" w:hint="default"/>
+      </w:rPr>
+    </w:lvl>
+    <w:lvl w:ilvl="2" w:tplc="04090005" w:tentative="1">
+      <w:start w:val="1"/>
+      <w:numFmt w:val="bullet"/>
+      <w:lvlText w:val=""/>
+      <w:lvlJc w:val="left"/>
+      <w:pPr>
+        <w:ind w:left="2160" w:hanging="360"/>
+      </w:pPr>
+      <w:rPr>
+        <w:rFonts w:ascii="Wingdings" w:hAnsi="Wingdings" w:hint="default"/>
+      </w:rPr>
+    </w:lvl>
+    <w:lvl w:ilvl="3" w:tplc="04090001" w:tentative="1">
+      <w:start w:val="1"/>
+      <w:numFmt w:val="bullet"/>
+      <w:lvlText w:val=""/>
+      <w:lvlJc w:val="left"/>
+      <w:pPr>
+        <w:ind w:left="2880" w:hanging="360"/>
+      </w:pPr>
+      <w:rPr>
+        <w:rFonts w:ascii="Symbol" w:hAnsi="Symbol" w:hint="default"/>
+      </w:rPr>
+    </w:lvl>
+    <w:lvl w:ilvl="4" w:tplc="04090003" w:tentative="1">
+      <w:start w:val="1"/>
+      <w:numFmt w:val="bullet"/>
+      <w:lvlText w:val="o"/>
+      <w:lvlJc w:val="left"/>
+      <w:pPr>
+        <w:ind w:left="3600" w:hanging="360"/>
+      </w:pPr>
+      <w:rPr>
+        <w:rFonts w:ascii="Courier New" w:hAnsi="Courier New" w:cs="Courier New" w:hint="default"/>
+      </w:rPr>
+    </w:lvl>
+    <w:lvl w:ilvl="5" w:tplc="04090005" w:tentative="1">
+      <w:start w:val="1"/>
+      <w:numFmt w:val="bullet"/>
+      <w:lvlText w:val=""/>
+      <w:lvlJc w:val="left"/>
+      <w:pPr>
+        <w:ind w:left="4320" w:hanging="360"/>
+      </w:pPr>
+      <w:rPr>
+        <w:rFonts w:ascii="Wingdings" w:hAnsi="Wingdings" w:hint="default"/>
+      </w:rPr>
+    </w:lvl>
+    <w:lvl w:ilvl="6" w:tplc="04090001" w:tentative="1">
+      <w:start w:val="1"/>
+      <w:numFmt w:val="bullet"/>
+      <w:lvlText w:val=""/>
+      <w:lvlJc w:val="left"/>
+      <w:pPr>
+        <w:ind w:left="5040" w:hanging="360"/>
+      </w:pPr>
+      <w:rPr>
+        <w:rFonts w:ascii="Symbol" w:hAnsi="Symbol" w:hint="default"/>
+      </w:rPr>
+    </w:lvl>
+    <w:lvl w:ilvl="7" w:tplc="04090003" w:tentative="1">
+      <w:start w:val="1"/>
+      <w:numFmt w:val="bullet"/>
+      <w:lvlText w:val="o"/>
+      <w:lvlJc w:val="left"/>
+      <w:pPr>
+        <w:ind w:left="5760" w:hanging="360"/>
+      </w:pPr>
+      <w:rPr>
+        <w:rFonts w:ascii="Courier New" w:hAnsi="Courier New" w:cs="Courier New" w:hint="default"/>
+      </w:rPr>
+    </w:lvl>
+    <w:lvl w:ilvl="8" w:tplc="04090005" w:tentative="1">
+      <w:start w:val="1"/>
+      <w:numFmt w:val="bullet"/>
+      <w:lvlText w:val=""/>
+      <w:lvlJc w:val="left"/>
+      <w:pPr>
+        <w:ind w:left="6480" w:hanging="360"/>
+      </w:pPr>
+      <w:rPr>
+        <w:rFonts w:ascii="Wingdings" w:hAnsi="Wingdings" w:hint="default"/>
+      </w:rPr>
+    </w:lvl>
+  </w:abstractNum>
+  <w:abstractNum w:abstractNumId="9" w15:restartNumberingAfterBreak="0">
     <w:nsid w:val="4BAD64EB"/>
     <w:multiLevelType w:val="hybridMultilevel"/>
     <w:tmpl w:val="AF722150"/>
@@ -4040,7 +4154,7 @@
       </w:rPr>
     </w:lvl>
   </w:abstractNum>
-  <w:abstractNum w:abstractNumId="8" w15:restartNumberingAfterBreak="0">
+  <w:abstractNum w:abstractNumId="10" w15:restartNumberingAfterBreak="0">
     <w:nsid w:val="54854B64"/>
     <w:multiLevelType w:val="hybridMultilevel"/>
     <w:tmpl w:val="1912332A"/>
@@ -4153,7 +4267,7 @@
       </w:pPr>
     </w:lvl>
   </w:abstractNum>
-  <w:abstractNum w:abstractNumId="9" w15:restartNumberingAfterBreak="0">
+  <w:abstractNum w:abstractNumId="11" w15:restartNumberingAfterBreak="0">
     <w:nsid w:val="5D3C0E7A"/>
     <w:multiLevelType w:val="hybridMultilevel"/>
     <w:tmpl w:val="62D87CD2"/>
@@ -4242,7 +4356,7 @@
       </w:pPr>
     </w:lvl>
   </w:abstractNum>
-  <w:abstractNum w:abstractNumId="10" w15:restartNumberingAfterBreak="0">
+  <w:abstractNum w:abstractNumId="12" w15:restartNumberingAfterBreak="0">
     <w:nsid w:val="75191258"/>
     <w:multiLevelType w:val="hybridMultilevel"/>
     <w:tmpl w:val="D3A057B2"/>
@@ -4328,7 +4442,7 @@
       </w:pPr>
     </w:lvl>
   </w:abstractNum>
-  <w:abstractNum w:abstractNumId="11" w15:restartNumberingAfterBreak="0">
+  <w:abstractNum w:abstractNumId="13" w15:restartNumberingAfterBreak="0">
     <w:nsid w:val="7AFF66E3"/>
     <w:multiLevelType w:val="hybridMultilevel"/>
     <w:tmpl w:val="9C48F6E8"/>
@@ -4418,16 +4532,16 @@
     </w:lvl>
   </w:abstractNum>
   <w:num w:numId="1">
-    <w:abstractNumId w:val="5"/>
+    <w:abstractNumId w:val="6"/>
   </w:num>
   <w:num w:numId="2">
     <w:abstractNumId w:val="1"/>
   </w:num>
   <w:num w:numId="3">
-    <w:abstractNumId w:val="6"/>
+    <w:abstractNumId w:val="7"/>
   </w:num>
   <w:num w:numId="4">
-    <w:abstractNumId w:val="6"/>
+    <w:abstractNumId w:val="7"/>
     <w:lvlOverride w:ilvl="0">
       <w:startOverride w:val="1"/>
     </w:lvlOverride>
@@ -4442,28 +4556,34 @@
     </w:lvlOverride>
   </w:num>
   <w:num w:numId="7">
-    <w:abstractNumId w:val="9"/>
+    <w:abstractNumId w:val="11"/>
   </w:num>
   <w:num w:numId="8">
     <w:abstractNumId w:val="3"/>
   </w:num>
   <w:num w:numId="9">
-    <w:abstractNumId w:val="11"/>
+    <w:abstractNumId w:val="13"/>
   </w:num>
   <w:num w:numId="10">
-    <w:abstractNumId w:val="4"/>
+    <w:abstractNumId w:val="5"/>
   </w:num>
   <w:num w:numId="11">
-    <w:abstractNumId w:val="8"/>
+    <w:abstractNumId w:val="10"/>
   </w:num>
   <w:num w:numId="12">
     <w:abstractNumId w:val="2"/>
   </w:num>
   <w:num w:numId="13">
-    <w:abstractNumId w:val="10"/>
+    <w:abstractNumId w:val="12"/>
   </w:num>
   <w:num w:numId="14">
-    <w:abstractNumId w:val="7"/>
+    <w:abstractNumId w:val="9"/>
+  </w:num>
+  <w:num w:numId="15">
+    <w:abstractNumId w:val="4"/>
+  </w:num>
+  <w:num w:numId="16">
+    <w:abstractNumId w:val="8"/>
   </w:num>
 </w:numbering>
 </file>
@@ -5598,12 +5718,26 @@
     <w:pitch w:val="variable"/>
     <w:sig w:usb0="E0002EFF" w:usb1="C000785B" w:usb2="00000009" w:usb3="00000000" w:csb0="000001FF" w:csb1="00000000"/>
   </w:font>
+  <w:font w:name="Symbol">
+    <w:panose1 w:val="05050102010706020507"/>
+    <w:charset w:val="02"/>
+    <w:family w:val="roman"/>
+    <w:pitch w:val="variable"/>
+    <w:sig w:usb0="00000000" w:usb1="10000000" w:usb2="00000000" w:usb3="00000000" w:csb0="80000000" w:csb1="00000000"/>
+  </w:font>
   <w:font w:name="Courier New">
     <w:panose1 w:val="02070309020205020404"/>
     <w:charset w:val="00"/>
     <w:family w:val="modern"/>
     <w:pitch w:val="fixed"/>
     <w:sig w:usb0="E0002EFF" w:usb1="C0007843" w:usb2="00000009" w:usb3="00000000" w:csb0="000001FF" w:csb1="00000000"/>
+  </w:font>
+  <w:font w:name="Wingdings">
+    <w:panose1 w:val="05000000000000000000"/>
+    <w:charset w:val="02"/>
+    <w:family w:val="auto"/>
+    <w:pitch w:val="variable"/>
+    <w:sig w:usb0="00000000" w:usb1="10000000" w:usb2="00000000" w:usb3="00000000" w:csb0="80000000" w:csb1="00000000"/>
   </w:font>
   <w:font w:name="Calibri">
     <w:panose1 w:val="020F0502020204030204"/>
@@ -5613,6 +5747,7 @@
     <w:sig w:usb0="E4002EFF" w:usb1="C000247B" w:usb2="00000009" w:usb3="00000000" w:csb0="000001FF" w:csb1="00000000"/>
   </w:font>
   <w:font w:name="Vrinda">
+    <w:altName w:val="Vrinda"/>
     <w:panose1 w:val="00000400000000000000"/>
     <w:charset w:val="00"/>
     <w:family w:val="swiss"/>
@@ -5632,6 +5767,13 @@
     <w:family w:val="swiss"/>
     <w:pitch w:val="variable"/>
     <w:sig w:usb0="E4002EFF" w:usb1="C000E47F" w:usb2="00000009" w:usb3="00000000" w:csb0="000001FF" w:csb1="00000000"/>
+  </w:font>
+  <w:font w:name="Helvetica">
+    <w:panose1 w:val="020B0604020202020204"/>
+    <w:charset w:val="00"/>
+    <w:family w:val="swiss"/>
+    <w:pitch w:val="variable"/>
+    <w:sig w:usb0="00000003" w:usb1="00000000" w:usb2="00000000" w:usb3="00000000" w:csb0="00000001" w:csb1="00000000"/>
   </w:font>
 </w:fonts>
 </file>
@@ -5657,6 +5799,7 @@
     <w:rsid w:val="001259A4"/>
     <w:rsid w:val="002D0CCC"/>
     <w:rsid w:val="0034168A"/>
+    <w:rsid w:val="004C0E44"/>
     <w:rsid w:val="005421D1"/>
     <w:rsid w:val="00CA7BB1"/>
     <w:rsid w:val="00CD33ED"/>
@@ -5676,7 +5819,7 @@
   </m:mathPr>
   <w:themeFontLang w:val="nl-NL" w:bidi="as-IN"/>
   <w:clrSchemeMapping w:bg1="light1" w:t1="dark1" w:bg2="light2" w:t2="dark2" w:accent1="accent1" w:accent2="accent2" w:accent3="accent3" w:accent4="accent4" w:accent5="accent5" w:accent6="accent6" w:hyperlink="hyperlink" w:followedHyperlink="followedHyperlink"/>
-  <w:decimalSymbol w:val=","/>
+  <w:decimalSymbol w:val="."/>
   <w:listSeparator w:val=","/>
   <w15:chartTrackingRefBased/>
 </w:settings>
@@ -6652,18 +6795,18 @@
 </file>
 
 <file path=customXml/item3.xml><?xml version="1.0" encoding="utf-8"?>
+<p:properties xmlns:p="http://schemas.microsoft.com/office/2006/metadata/properties" xmlns:xsi="http://www.w3.org/2001/XMLSchema-instance" xmlns:pc="http://schemas.microsoft.com/office/infopath/2007/PartnerControls">
+  <documentManagement/>
+</p:properties>
+</file>
+
+<file path=customXml/item4.xml><?xml version="1.0" encoding="utf-8"?>
 <?mso-contentType ?>
 <FormTemplates xmlns="http://schemas.microsoft.com/sharepoint/v3/contenttype/forms">
   <Display>DocumentLibraryForm</Display>
   <Edit>DocumentLibraryForm</Edit>
   <New>DocumentLibraryForm</New>
 </FormTemplates>
-</file>
-
-<file path=customXml/item4.xml><?xml version="1.0" encoding="utf-8"?>
-<p:properties xmlns:p="http://schemas.microsoft.com/office/2006/metadata/properties" xmlns:xsi="http://www.w3.org/2001/XMLSchema-instance" xmlns:pc="http://schemas.microsoft.com/office/infopath/2007/PartnerControls">
-  <documentManagement/>
-</p:properties>
 </file>
 
 <file path=customXml/item5.xml><?xml version="1.0" encoding="utf-8"?>
@@ -6698,14 +6841,6 @@
 </file>
 
 <file path=customXml/itemProps3.xml><?xml version="1.0" encoding="utf-8"?>
-<ds:datastoreItem xmlns:ds="http://schemas.openxmlformats.org/officeDocument/2006/customXml" ds:itemID="{B58AF498-6A51-4E05-9DFE-D23F181CA660}">
-  <ds:schemaRefs>
-    <ds:schemaRef ds:uri="http://schemas.microsoft.com/sharepoint/v3/contenttype/forms"/>
-  </ds:schemaRefs>
-</ds:datastoreItem>
-</file>
-
-<file path=customXml/itemProps4.xml><?xml version="1.0" encoding="utf-8"?>
 <ds:datastoreItem xmlns:ds="http://schemas.openxmlformats.org/officeDocument/2006/customXml" ds:itemID="{F4035C12-6B24-4FEA-BA29-0B88CCFC933E}">
   <ds:schemaRefs>
     <ds:schemaRef ds:uri="http://schemas.microsoft.com/office/2006/metadata/properties"/>
@@ -6714,8 +6849,16 @@
 </ds:datastoreItem>
 </file>
 
+<file path=customXml/itemProps4.xml><?xml version="1.0" encoding="utf-8"?>
+<ds:datastoreItem xmlns:ds="http://schemas.openxmlformats.org/officeDocument/2006/customXml" ds:itemID="{B58AF498-6A51-4E05-9DFE-D23F181CA660}">
+  <ds:schemaRefs>
+    <ds:schemaRef ds:uri="http://schemas.microsoft.com/sharepoint/v3/contenttype/forms"/>
+  </ds:schemaRefs>
+</ds:datastoreItem>
+</file>
+
 <file path=customXml/itemProps5.xml><?xml version="1.0" encoding="utf-8"?>
-<ds:datastoreItem xmlns:ds="http://schemas.openxmlformats.org/officeDocument/2006/customXml" ds:itemID="{45DE2AD5-AA61-4F0D-A51B-3F6B1FB0ADAD}">
+<ds:datastoreItem xmlns:ds="http://schemas.openxmlformats.org/officeDocument/2006/customXml" ds:itemID="{F3A8BCDA-33BF-45BC-901D-FCB6F17C38AD}">
   <ds:schemaRefs>
     <ds:schemaRef ds:uri="http://schemas.openxmlformats.org/officeDocument/2006/bibliography"/>
   </ds:schemaRefs>

</xml_diff>